<commit_message>
Update the report of team
</commit_message>
<xml_diff>
--- a/document/Nhom10_QuanLyBanXeMay.docx
+++ b/document/Nhom10_QuanLyBanXeMay.docx
@@ -157,7 +157,7 @@
                     </pic:cNvPicPr>
                   </pic:nvPicPr>
                   <pic:blipFill>
-                    <a:blip r:embed="rId6" cstate="print">
+                    <a:blip r:embed="rId7" cstate="print">
                       <a:extLst>
                         <a:ext uri="{28A0092B-C50C-407E-A947-70E740481C1C}">
                           <a14:useLocalDpi xmlns:a14="http://schemas.microsoft.com/office/drawing/2010/main" val="0"/>
@@ -433,7 +433,31 @@
           <w:sz w:val="52"/>
           <w:szCs w:val="52"/>
         </w:rPr>
-        <w:t>Quản lý mua bán xe máy</w:t>
+        <w:t>Quản lý mua bán</w:t>
+      </w:r>
+      <w:r>
+        <w:rPr>
+          <w:b/>
+          <w:i/>
+          <w:iCs/>
+          <w:noProof/>
+          <w:color w:val="FF0000"/>
+          <w:sz w:val="52"/>
+          <w:szCs w:val="52"/>
+        </w:rPr>
+        <w:t xml:space="preserve"> tại cửa hàng bán</w:t>
+      </w:r>
+      <w:r>
+        <w:rPr>
+          <w:b/>
+          <w:i/>
+          <w:iCs/>
+          <w:noProof/>
+          <w:color w:val="FF0000"/>
+          <w:sz w:val="52"/>
+          <w:szCs w:val="52"/>
+        </w:rPr>
+        <w:t xml:space="preserve"> xe máy</w:t>
       </w:r>
     </w:p>
     <w:tbl>
@@ -483,6 +507,7 @@
                 <w:szCs w:val="28"/>
                 <w:lang w:val="vi-VN"/>
               </w:rPr>
+              <w:lastRenderedPageBreak/>
               <w:t>Thành phố Hồ Chí Minh, ngày 0</w:t>
             </w:r>
             <w:r>
@@ -707,7 +732,7 @@
                     </pic:cNvPicPr>
                   </pic:nvPicPr>
                   <pic:blipFill>
-                    <a:blip r:embed="rId6" cstate="print">
+                    <a:blip r:embed="rId7" cstate="print">
                       <a:extLst>
                         <a:ext uri="{28A0092B-C50C-407E-A947-70E740481C1C}">
                           <a14:useLocalDpi xmlns:a14="http://schemas.microsoft.com/office/drawing/2010/main" val="0"/>
@@ -1297,7 +1322,7 @@
           <w:szCs w:val="52"/>
           <w:lang w:val="vi-VN"/>
         </w:rPr>
-        <w:t>Quản lý thông tin đặt phòng khách sạ</w:t>
+        <w:t xml:space="preserve">Quản lý </w:t>
       </w:r>
       <w:r>
         <w:rPr>
@@ -1309,7 +1334,7 @@
           <w:sz w:val="52"/>
           <w:szCs w:val="52"/>
         </w:rPr>
-        <w:t>n</w:t>
+        <w:t>mua bán tại cửa hàng bán xe máy</w:t>
       </w:r>
     </w:p>
     <w:tbl>
@@ -1695,7 +1720,2681 @@
         <w:br w:type="page"/>
       </w:r>
     </w:p>
-    <w:p/>
+    <w:p>
+      <w:pPr>
+        <w:rPr>
+          <w:b/>
+          <w:bCs/>
+          <w:sz w:val="36"/>
+          <w:szCs w:val="36"/>
+        </w:rPr>
+      </w:pPr>
+      <w:r>
+        <w:rPr>
+          <w:b/>
+          <w:bCs/>
+          <w:sz w:val="36"/>
+          <w:szCs w:val="36"/>
+        </w:rPr>
+        <w:lastRenderedPageBreak/>
+        <w:t>PHẦN 1: TỔNG QUAN ĐỀ TÀI</w:t>
+      </w:r>
+    </w:p>
+    <w:p>
+      <w:pPr>
+        <w:rPr>
+          <w:b/>
+          <w:bCs/>
+          <w:sz w:val="32"/>
+          <w:szCs w:val="32"/>
+        </w:rPr>
+      </w:pPr>
+    </w:p>
+    <w:tbl>
+      <w:tblPr>
+        <w:tblStyle w:val="TableGrid"/>
+        <w:tblW w:w="9767" w:type="dxa"/>
+        <w:tblLook w:val="04A0" w:firstRow="1" w:lastRow="0" w:firstColumn="1" w:lastColumn="0" w:noHBand="0" w:noVBand="1"/>
+      </w:tblPr>
+      <w:tblGrid>
+        <w:gridCol w:w="2814"/>
+        <w:gridCol w:w="6953"/>
+      </w:tblGrid>
+      <w:tr>
+        <w:trPr>
+          <w:trHeight w:val="989"/>
+        </w:trPr>
+        <w:tc>
+          <w:tcPr>
+            <w:tcW w:w="2814" w:type="dxa"/>
+            <w:vAlign w:val="center"/>
+          </w:tcPr>
+          <w:p>
+            <w:pPr>
+              <w:jc w:val="both"/>
+              <w:rPr>
+                <w:noProof/>
+                <w:sz w:val="32"/>
+                <w:szCs w:val="32"/>
+                <w:lang w:val="vi-VN"/>
+              </w:rPr>
+            </w:pPr>
+            <w:r>
+              <w:rPr>
+                <w:noProof/>
+                <w:sz w:val="32"/>
+                <w:szCs w:val="32"/>
+                <w:lang w:val="vi-VN"/>
+              </w:rPr>
+              <w:t>Người thực hiện</w:t>
+            </w:r>
+          </w:p>
+        </w:tc>
+        <w:tc>
+          <w:tcPr>
+            <w:tcW w:w="6953" w:type="dxa"/>
+            <w:vAlign w:val="center"/>
+          </w:tcPr>
+          <w:p>
+            <w:pPr>
+              <w:jc w:val="both"/>
+              <w:rPr>
+                <w:noProof/>
+                <w:sz w:val="32"/>
+                <w:szCs w:val="32"/>
+              </w:rPr>
+            </w:pPr>
+            <w:r>
+              <w:rPr>
+                <w:noProof/>
+                <w:sz w:val="32"/>
+                <w:szCs w:val="32"/>
+              </w:rPr>
+              <w:t>Quốc Việt, Kiến Thức, Quyền Cơ, Quốc An</w:t>
+            </w:r>
+          </w:p>
+        </w:tc>
+      </w:tr>
+      <w:tr>
+        <w:trPr>
+          <w:trHeight w:val="691"/>
+        </w:trPr>
+        <w:tc>
+          <w:tcPr>
+            <w:tcW w:w="2814" w:type="dxa"/>
+            <w:vAlign w:val="center"/>
+          </w:tcPr>
+          <w:p>
+            <w:pPr>
+              <w:jc w:val="both"/>
+              <w:rPr>
+                <w:noProof/>
+                <w:sz w:val="32"/>
+                <w:szCs w:val="32"/>
+                <w:lang w:val="vi-VN"/>
+              </w:rPr>
+            </w:pPr>
+            <w:r>
+              <w:rPr>
+                <w:noProof/>
+                <w:sz w:val="32"/>
+                <w:szCs w:val="32"/>
+                <w:lang w:val="vi-VN"/>
+              </w:rPr>
+              <w:t>Tên dự án</w:t>
+            </w:r>
+          </w:p>
+        </w:tc>
+        <w:tc>
+          <w:tcPr>
+            <w:tcW w:w="6953" w:type="dxa"/>
+            <w:vAlign w:val="center"/>
+          </w:tcPr>
+          <w:p>
+            <w:pPr>
+              <w:jc w:val="both"/>
+              <w:rPr>
+                <w:noProof/>
+                <w:sz w:val="32"/>
+                <w:szCs w:val="32"/>
+              </w:rPr>
+            </w:pPr>
+            <w:r>
+              <w:rPr>
+                <w:noProof/>
+                <w:sz w:val="32"/>
+                <w:szCs w:val="32"/>
+                <w:lang w:val="vi-VN"/>
+              </w:rPr>
+              <w:t xml:space="preserve">Quản lý </w:t>
+            </w:r>
+            <w:r>
+              <w:rPr>
+                <w:noProof/>
+                <w:sz w:val="32"/>
+                <w:szCs w:val="32"/>
+              </w:rPr>
+              <w:t>mua bán tại cửa hàng bán xe máy</w:t>
+            </w:r>
+          </w:p>
+        </w:tc>
+      </w:tr>
+      <w:tr>
+        <w:trPr>
+          <w:trHeight w:val="831"/>
+        </w:trPr>
+        <w:tc>
+          <w:tcPr>
+            <w:tcW w:w="2814" w:type="dxa"/>
+            <w:vAlign w:val="center"/>
+          </w:tcPr>
+          <w:p>
+            <w:pPr>
+              <w:jc w:val="both"/>
+              <w:rPr>
+                <w:noProof/>
+                <w:sz w:val="32"/>
+                <w:szCs w:val="32"/>
+                <w:lang w:val="vi-VN"/>
+              </w:rPr>
+            </w:pPr>
+            <w:r>
+              <w:rPr>
+                <w:noProof/>
+                <w:sz w:val="32"/>
+                <w:szCs w:val="32"/>
+                <w:lang w:val="vi-VN"/>
+              </w:rPr>
+              <w:t>Ngày bắt đầu</w:t>
+            </w:r>
+          </w:p>
+        </w:tc>
+        <w:tc>
+          <w:tcPr>
+            <w:tcW w:w="6953" w:type="dxa"/>
+            <w:vAlign w:val="center"/>
+          </w:tcPr>
+          <w:p>
+            <w:pPr>
+              <w:jc w:val="both"/>
+              <w:rPr>
+                <w:noProof/>
+                <w:sz w:val="32"/>
+                <w:szCs w:val="32"/>
+              </w:rPr>
+            </w:pPr>
+            <w:r>
+              <w:rPr>
+                <w:noProof/>
+                <w:sz w:val="32"/>
+                <w:szCs w:val="32"/>
+                <w:lang w:val="vi-VN"/>
+              </w:rPr>
+              <w:t xml:space="preserve"> </w:t>
+            </w:r>
+            <w:r>
+              <w:rPr>
+                <w:noProof/>
+                <w:sz w:val="32"/>
+                <w:szCs w:val="32"/>
+              </w:rPr>
+              <w:t>12</w:t>
+            </w:r>
+            <w:r>
+              <w:rPr>
+                <w:noProof/>
+                <w:sz w:val="32"/>
+                <w:szCs w:val="32"/>
+                <w:lang w:val="vi-VN"/>
+              </w:rPr>
+              <w:t>/01/202</w:t>
+            </w:r>
+            <w:r>
+              <w:rPr>
+                <w:noProof/>
+                <w:sz w:val="32"/>
+                <w:szCs w:val="32"/>
+              </w:rPr>
+              <w:t>23</w:t>
+            </w:r>
+          </w:p>
+        </w:tc>
+      </w:tr>
+      <w:tr>
+        <w:trPr>
+          <w:trHeight w:val="659"/>
+        </w:trPr>
+        <w:tc>
+          <w:tcPr>
+            <w:tcW w:w="2814" w:type="dxa"/>
+            <w:vAlign w:val="center"/>
+          </w:tcPr>
+          <w:p>
+            <w:pPr>
+              <w:jc w:val="both"/>
+              <w:rPr>
+                <w:noProof/>
+                <w:sz w:val="32"/>
+                <w:szCs w:val="32"/>
+                <w:lang w:val="vi-VN"/>
+              </w:rPr>
+            </w:pPr>
+            <w:r>
+              <w:rPr>
+                <w:noProof/>
+                <w:sz w:val="32"/>
+                <w:szCs w:val="32"/>
+                <w:lang w:val="vi-VN"/>
+              </w:rPr>
+              <w:t>Ngày hoàn thành dự án</w:t>
+            </w:r>
+          </w:p>
+        </w:tc>
+        <w:tc>
+          <w:tcPr>
+            <w:tcW w:w="6953" w:type="dxa"/>
+            <w:vAlign w:val="center"/>
+          </w:tcPr>
+          <w:p>
+            <w:pPr>
+              <w:jc w:val="both"/>
+              <w:rPr>
+                <w:noProof/>
+                <w:sz w:val="32"/>
+                <w:szCs w:val="32"/>
+              </w:rPr>
+            </w:pPr>
+            <w:r>
+              <w:rPr>
+                <w:noProof/>
+                <w:sz w:val="32"/>
+                <w:szCs w:val="32"/>
+                <w:lang w:val="vi-VN"/>
+              </w:rPr>
+              <w:t xml:space="preserve"> 05/05/202</w:t>
+            </w:r>
+            <w:r>
+              <w:rPr>
+                <w:noProof/>
+                <w:sz w:val="32"/>
+                <w:szCs w:val="32"/>
+              </w:rPr>
+              <w:t>3</w:t>
+            </w:r>
+          </w:p>
+        </w:tc>
+      </w:tr>
+      <w:tr>
+        <w:trPr>
+          <w:trHeight w:val="1492"/>
+        </w:trPr>
+        <w:tc>
+          <w:tcPr>
+            <w:tcW w:w="2814" w:type="dxa"/>
+            <w:vAlign w:val="center"/>
+          </w:tcPr>
+          <w:p>
+            <w:pPr>
+              <w:jc w:val="both"/>
+              <w:rPr>
+                <w:noProof/>
+                <w:sz w:val="32"/>
+                <w:szCs w:val="32"/>
+                <w:lang w:val="vi-VN"/>
+              </w:rPr>
+            </w:pPr>
+            <w:r>
+              <w:rPr>
+                <w:noProof/>
+                <w:sz w:val="32"/>
+                <w:szCs w:val="32"/>
+                <w:lang w:val="vi-VN"/>
+              </w:rPr>
+              <w:t>Mục tiêu dự án</w:t>
+            </w:r>
+          </w:p>
+        </w:tc>
+        <w:tc>
+          <w:tcPr>
+            <w:tcW w:w="6953" w:type="dxa"/>
+            <w:vAlign w:val="center"/>
+          </w:tcPr>
+          <w:p>
+            <w:pPr>
+              <w:jc w:val="both"/>
+              <w:rPr>
+                <w:noProof/>
+                <w:sz w:val="32"/>
+                <w:szCs w:val="32"/>
+                <w:lang w:val="vi-VN"/>
+              </w:rPr>
+            </w:pPr>
+            <w:r>
+              <w:rPr>
+                <w:noProof/>
+                <w:sz w:val="32"/>
+                <w:szCs w:val="32"/>
+                <w:lang w:val="vi-VN"/>
+              </w:rPr>
+              <w:t xml:space="preserve">+Xây dựng ứng dụng giúp cho việc quản lý </w:t>
+            </w:r>
+            <w:r>
+              <w:rPr>
+                <w:noProof/>
+                <w:sz w:val="32"/>
+                <w:szCs w:val="32"/>
+              </w:rPr>
+              <w:t>mua bán xe máy tại cửa hàng</w:t>
+            </w:r>
+            <w:r>
+              <w:rPr>
+                <w:noProof/>
+                <w:sz w:val="32"/>
+                <w:szCs w:val="32"/>
+                <w:lang w:val="vi-VN"/>
+              </w:rPr>
+              <w:t xml:space="preserve"> linh hoạt, hiệu quả hơn, làm tối ưu, tiện dụng nhất cho người dùng.</w:t>
+            </w:r>
+          </w:p>
+        </w:tc>
+      </w:tr>
+      <w:tr>
+        <w:trPr>
+          <w:trHeight w:val="4212"/>
+        </w:trPr>
+        <w:tc>
+          <w:tcPr>
+            <w:tcW w:w="2814" w:type="dxa"/>
+            <w:vAlign w:val="center"/>
+          </w:tcPr>
+          <w:p>
+            <w:pPr>
+              <w:jc w:val="both"/>
+              <w:rPr>
+                <w:noProof/>
+                <w:sz w:val="32"/>
+                <w:szCs w:val="32"/>
+                <w:lang w:val="vi-VN"/>
+              </w:rPr>
+            </w:pPr>
+            <w:r>
+              <w:rPr>
+                <w:noProof/>
+                <w:sz w:val="32"/>
+                <w:szCs w:val="32"/>
+                <w:lang w:val="vi-VN"/>
+              </w:rPr>
+              <w:t>Phạm vi dự án</w:t>
+            </w:r>
+          </w:p>
+        </w:tc>
+        <w:tc>
+          <w:tcPr>
+            <w:tcW w:w="6953" w:type="dxa"/>
+            <w:vAlign w:val="center"/>
+          </w:tcPr>
+          <w:p>
+            <w:pPr>
+              <w:jc w:val="both"/>
+              <w:rPr>
+                <w:noProof/>
+                <w:sz w:val="32"/>
+                <w:szCs w:val="32"/>
+              </w:rPr>
+            </w:pPr>
+            <w:r>
+              <w:rPr>
+                <w:noProof/>
+                <w:sz w:val="32"/>
+                <w:szCs w:val="32"/>
+                <w:lang w:val="vi-VN"/>
+              </w:rPr>
+              <w:t xml:space="preserve">+Dự án quản lý, kiểm soát, theo dõi quá trình </w:t>
+            </w:r>
+            <w:r>
+              <w:rPr>
+                <w:noProof/>
+                <w:sz w:val="32"/>
+                <w:szCs w:val="32"/>
+              </w:rPr>
+              <w:t>mua bán xe máy tại cửa hàng, lập phiếu bảo hành cho khách hàng, tra cứu thông tin về xe máy</w:t>
+            </w:r>
+            <w:r>
+              <w:rPr>
+                <w:noProof/>
+                <w:sz w:val="32"/>
+                <w:szCs w:val="32"/>
+              </w:rPr>
+              <w:t>, các thông tin về khách hàng, nhân viên, nhà cung cấp</w:t>
+            </w:r>
+            <w:r>
+              <w:rPr>
+                <w:noProof/>
+                <w:sz w:val="32"/>
+                <w:szCs w:val="32"/>
+              </w:rPr>
+              <w:t>, t</w:t>
+            </w:r>
+            <w:r>
+              <w:rPr>
+                <w:noProof/>
+                <w:sz w:val="32"/>
+                <w:szCs w:val="32"/>
+              </w:rPr>
+              <w:t>ạo đơn đặt hàng để gửi đến nhà cung cấp</w:t>
+            </w:r>
+            <w:r>
+              <w:rPr>
+                <w:noProof/>
+                <w:sz w:val="32"/>
+                <w:szCs w:val="32"/>
+              </w:rPr>
+              <w:t>, thống kê d</w:t>
+            </w:r>
+            <w:r>
+              <w:rPr>
+                <w:noProof/>
+                <w:sz w:val="32"/>
+                <w:szCs w:val="32"/>
+              </w:rPr>
+              <w:t>o</w:t>
+            </w:r>
+            <w:r>
+              <w:rPr>
+                <w:noProof/>
+                <w:sz w:val="32"/>
+                <w:szCs w:val="32"/>
+              </w:rPr>
+              <w:t>anh thu…</w:t>
+            </w:r>
+          </w:p>
+          <w:p>
+            <w:pPr>
+              <w:jc w:val="both"/>
+              <w:rPr>
+                <w:noProof/>
+                <w:sz w:val="32"/>
+                <w:szCs w:val="32"/>
+              </w:rPr>
+            </w:pPr>
+            <w:r>
+              <w:rPr>
+                <w:noProof/>
+                <w:sz w:val="32"/>
+                <w:szCs w:val="32"/>
+                <w:lang w:val="vi-VN"/>
+              </w:rPr>
+              <w:t xml:space="preserve">+Sản phẩm là ứng dụng có thể cài đặt, thử nghiệm và sử dụng trong một số </w:t>
+            </w:r>
+            <w:r>
+              <w:rPr>
+                <w:noProof/>
+                <w:sz w:val="32"/>
+                <w:szCs w:val="32"/>
+              </w:rPr>
+              <w:t>cửa hàng</w:t>
+            </w:r>
+            <w:r>
+              <w:rPr>
+                <w:noProof/>
+                <w:sz w:val="32"/>
+                <w:szCs w:val="32"/>
+                <w:lang w:val="vi-VN"/>
+              </w:rPr>
+              <w:t xml:space="preserve"> để dễ dàng hơn cho việc quản lý </w:t>
+            </w:r>
+            <w:r>
+              <w:rPr>
+                <w:noProof/>
+                <w:sz w:val="32"/>
+                <w:szCs w:val="32"/>
+              </w:rPr>
+              <w:t>mua bán xe</w:t>
+            </w:r>
+          </w:p>
+        </w:tc>
+      </w:tr>
+      <w:tr>
+        <w:trPr>
+          <w:trHeight w:val="766"/>
+        </w:trPr>
+        <w:tc>
+          <w:tcPr>
+            <w:tcW w:w="2814" w:type="dxa"/>
+            <w:vAlign w:val="center"/>
+          </w:tcPr>
+          <w:p>
+            <w:pPr>
+              <w:jc w:val="both"/>
+              <w:rPr>
+                <w:noProof/>
+                <w:sz w:val="32"/>
+                <w:szCs w:val="32"/>
+                <w:lang w:val="vi-VN"/>
+              </w:rPr>
+            </w:pPr>
+            <w:r>
+              <w:rPr>
+                <w:noProof/>
+                <w:sz w:val="32"/>
+                <w:szCs w:val="32"/>
+                <w:lang w:val="vi-VN"/>
+              </w:rPr>
+              <w:t>Thời gian dự kiến</w:t>
+            </w:r>
+          </w:p>
+        </w:tc>
+        <w:tc>
+          <w:tcPr>
+            <w:tcW w:w="6953" w:type="dxa"/>
+            <w:vAlign w:val="center"/>
+          </w:tcPr>
+          <w:p>
+            <w:pPr>
+              <w:jc w:val="both"/>
+              <w:rPr>
+                <w:noProof/>
+                <w:sz w:val="32"/>
+                <w:szCs w:val="32"/>
+                <w:lang w:val="vi-VN"/>
+              </w:rPr>
+            </w:pPr>
+            <w:r>
+              <w:rPr>
+                <w:noProof/>
+                <w:sz w:val="32"/>
+                <w:szCs w:val="32"/>
+                <w:lang w:val="vi-VN"/>
+              </w:rPr>
+              <w:t>3 tháng</w:t>
+            </w:r>
+          </w:p>
+        </w:tc>
+      </w:tr>
+      <w:tr>
+        <w:trPr>
+          <w:trHeight w:val="659"/>
+        </w:trPr>
+        <w:tc>
+          <w:tcPr>
+            <w:tcW w:w="2814" w:type="dxa"/>
+            <w:vAlign w:val="center"/>
+          </w:tcPr>
+          <w:p>
+            <w:pPr>
+              <w:jc w:val="both"/>
+              <w:rPr>
+                <w:noProof/>
+                <w:sz w:val="32"/>
+                <w:szCs w:val="32"/>
+                <w:lang w:val="vi-VN"/>
+              </w:rPr>
+            </w:pPr>
+            <w:r>
+              <w:rPr>
+                <w:noProof/>
+                <w:sz w:val="32"/>
+                <w:szCs w:val="32"/>
+                <w:lang w:val="vi-VN"/>
+              </w:rPr>
+              <w:t>Số người tham gia</w:t>
+            </w:r>
+          </w:p>
+        </w:tc>
+        <w:tc>
+          <w:tcPr>
+            <w:tcW w:w="6953" w:type="dxa"/>
+            <w:vAlign w:val="center"/>
+          </w:tcPr>
+          <w:p>
+            <w:pPr>
+              <w:jc w:val="both"/>
+              <w:rPr>
+                <w:noProof/>
+                <w:sz w:val="32"/>
+                <w:szCs w:val="32"/>
+                <w:lang w:val="vi-VN"/>
+              </w:rPr>
+            </w:pPr>
+            <w:r>
+              <w:rPr>
+                <w:noProof/>
+                <w:sz w:val="32"/>
+                <w:szCs w:val="32"/>
+              </w:rPr>
+              <w:t>4</w:t>
+            </w:r>
+            <w:r>
+              <w:rPr>
+                <w:noProof/>
+                <w:sz w:val="32"/>
+                <w:szCs w:val="32"/>
+                <w:lang w:val="vi-VN"/>
+              </w:rPr>
+              <w:t xml:space="preserve"> người</w:t>
+            </w:r>
+          </w:p>
+        </w:tc>
+      </w:tr>
+    </w:tbl>
+    <w:p>
+      <w:pPr>
+        <w:rPr>
+          <w:b/>
+          <w:bCs/>
+          <w:sz w:val="32"/>
+          <w:szCs w:val="32"/>
+        </w:rPr>
+      </w:pPr>
+    </w:p>
+    <w:p>
+      <w:pPr>
+        <w:spacing w:after="0" w:line="240" w:lineRule="auto"/>
+        <w:rPr>
+          <w:b/>
+          <w:bCs/>
+          <w:sz w:val="36"/>
+          <w:szCs w:val="36"/>
+        </w:rPr>
+      </w:pPr>
+      <w:r>
+        <w:rPr>
+          <w:b/>
+          <w:bCs/>
+          <w:sz w:val="36"/>
+          <w:szCs w:val="36"/>
+        </w:rPr>
+        <w:br w:type="page"/>
+      </w:r>
+    </w:p>
+    <w:p>
+      <w:pPr>
+        <w:rPr>
+          <w:b/>
+          <w:bCs/>
+          <w:sz w:val="36"/>
+          <w:szCs w:val="36"/>
+        </w:rPr>
+      </w:pPr>
+      <w:r>
+        <w:rPr>
+          <w:b/>
+          <w:bCs/>
+          <w:sz w:val="36"/>
+          <w:szCs w:val="36"/>
+        </w:rPr>
+        <w:lastRenderedPageBreak/>
+        <w:t>PHẦN 2:</w:t>
+      </w:r>
+    </w:p>
+    <w:p>
+      <w:pPr>
+        <w:pStyle w:val="ListParagraph"/>
+        <w:numPr>
+          <w:ilvl w:val="0"/>
+          <w:numId w:val="1"/>
+        </w:numPr>
+        <w:rPr>
+          <w:b/>
+          <w:bCs/>
+          <w:sz w:val="32"/>
+          <w:szCs w:val="32"/>
+        </w:rPr>
+      </w:pPr>
+      <w:r>
+        <w:rPr>
+          <w:b/>
+          <w:bCs/>
+          <w:sz w:val="32"/>
+          <w:szCs w:val="32"/>
+        </w:rPr>
+        <w:t>Quyết định khởi động dự án:</w:t>
+      </w:r>
+    </w:p>
+    <w:p>
+      <w:pPr>
+        <w:ind w:left="360"/>
+        <w:rPr>
+          <w:b/>
+          <w:bCs/>
+          <w:sz w:val="32"/>
+          <w:szCs w:val="32"/>
+        </w:rPr>
+      </w:pPr>
+    </w:p>
+    <w:tbl>
+      <w:tblPr>
+        <w:tblStyle w:val="TableGrid"/>
+        <w:tblW w:w="10149" w:type="dxa"/>
+        <w:jc w:val="center"/>
+        <w:tblLook w:val="04A0" w:firstRow="1" w:lastRow="0" w:firstColumn="1" w:lastColumn="0" w:noHBand="0" w:noVBand="1"/>
+      </w:tblPr>
+      <w:tblGrid>
+        <w:gridCol w:w="4194"/>
+        <w:gridCol w:w="5955"/>
+      </w:tblGrid>
+      <w:tr>
+        <w:trPr>
+          <w:trHeight w:val="880"/>
+          <w:jc w:val="center"/>
+        </w:trPr>
+        <w:tc>
+          <w:tcPr>
+            <w:tcW w:w="4194" w:type="dxa"/>
+            <w:vAlign w:val="center"/>
+          </w:tcPr>
+          <w:p>
+            <w:pPr>
+              <w:jc w:val="both"/>
+              <w:rPr>
+                <w:noProof/>
+                <w:sz w:val="32"/>
+                <w:szCs w:val="32"/>
+                <w:lang w:val="vi-VN"/>
+              </w:rPr>
+            </w:pPr>
+            <w:r>
+              <w:rPr>
+                <w:noProof/>
+                <w:sz w:val="32"/>
+                <w:szCs w:val="32"/>
+                <w:lang w:val="vi-VN"/>
+              </w:rPr>
+              <w:t>Tên dự án</w:t>
+            </w:r>
+          </w:p>
+        </w:tc>
+        <w:tc>
+          <w:tcPr>
+            <w:tcW w:w="5954" w:type="dxa"/>
+            <w:vAlign w:val="center"/>
+          </w:tcPr>
+          <w:p>
+            <w:pPr>
+              <w:jc w:val="both"/>
+              <w:rPr>
+                <w:noProof/>
+                <w:sz w:val="32"/>
+                <w:szCs w:val="32"/>
+              </w:rPr>
+            </w:pPr>
+            <w:r>
+              <w:rPr>
+                <w:noProof/>
+                <w:sz w:val="32"/>
+                <w:szCs w:val="32"/>
+                <w:lang w:val="vi-VN"/>
+              </w:rPr>
+              <w:t xml:space="preserve">Quản lý </w:t>
+            </w:r>
+            <w:r>
+              <w:rPr>
+                <w:noProof/>
+                <w:sz w:val="32"/>
+                <w:szCs w:val="32"/>
+              </w:rPr>
+              <w:t>mua bán tại cửa hàng bán xe máy</w:t>
+            </w:r>
+          </w:p>
+        </w:tc>
+      </w:tr>
+      <w:tr>
+        <w:trPr>
+          <w:trHeight w:val="631"/>
+          <w:jc w:val="center"/>
+        </w:trPr>
+        <w:tc>
+          <w:tcPr>
+            <w:tcW w:w="10149" w:type="dxa"/>
+            <w:gridSpan w:val="2"/>
+            <w:vAlign w:val="center"/>
+          </w:tcPr>
+          <w:p>
+            <w:pPr>
+              <w:jc w:val="center"/>
+              <w:rPr>
+                <w:b/>
+                <w:bCs/>
+                <w:i/>
+                <w:iCs/>
+                <w:noProof/>
+                <w:sz w:val="32"/>
+                <w:szCs w:val="32"/>
+                <w:lang w:val="vi-VN"/>
+              </w:rPr>
+            </w:pPr>
+            <w:r>
+              <w:rPr>
+                <w:b/>
+                <w:bCs/>
+                <w:i/>
+                <w:iCs/>
+                <w:noProof/>
+                <w:sz w:val="32"/>
+                <w:szCs w:val="32"/>
+                <w:lang w:val="vi-VN"/>
+              </w:rPr>
+              <w:t>Các thông tin chính</w:t>
+            </w:r>
+          </w:p>
+        </w:tc>
+      </w:tr>
+      <w:tr>
+        <w:trPr>
+          <w:trHeight w:val="707"/>
+          <w:jc w:val="center"/>
+        </w:trPr>
+        <w:tc>
+          <w:tcPr>
+            <w:tcW w:w="4194" w:type="dxa"/>
+            <w:vAlign w:val="center"/>
+          </w:tcPr>
+          <w:p>
+            <w:pPr>
+              <w:jc w:val="both"/>
+              <w:rPr>
+                <w:noProof/>
+                <w:sz w:val="32"/>
+                <w:szCs w:val="32"/>
+                <w:lang w:val="vi-VN"/>
+              </w:rPr>
+            </w:pPr>
+            <w:r>
+              <w:rPr>
+                <w:noProof/>
+                <w:sz w:val="32"/>
+                <w:szCs w:val="32"/>
+                <w:lang w:val="vi-VN"/>
+              </w:rPr>
+              <w:t>Thời gian</w:t>
+            </w:r>
+          </w:p>
+        </w:tc>
+        <w:tc>
+          <w:tcPr>
+            <w:tcW w:w="5954" w:type="dxa"/>
+            <w:vAlign w:val="center"/>
+          </w:tcPr>
+          <w:p>
+            <w:pPr>
+              <w:jc w:val="both"/>
+              <w:rPr>
+                <w:noProof/>
+                <w:sz w:val="32"/>
+                <w:szCs w:val="32"/>
+              </w:rPr>
+            </w:pPr>
+            <w:r>
+              <w:rPr>
+                <w:noProof/>
+                <w:sz w:val="32"/>
+                <w:szCs w:val="32"/>
+                <w:lang w:val="vi-VN"/>
+              </w:rPr>
+              <w:t xml:space="preserve">Từ  </w:t>
+            </w:r>
+            <w:r>
+              <w:rPr>
+                <w:noProof/>
+                <w:sz w:val="32"/>
+                <w:szCs w:val="32"/>
+              </w:rPr>
+              <w:t>12</w:t>
+            </w:r>
+            <w:r>
+              <w:rPr>
+                <w:noProof/>
+                <w:sz w:val="32"/>
+                <w:szCs w:val="32"/>
+                <w:lang w:val="vi-VN"/>
+              </w:rPr>
+              <w:t>/01/202</w:t>
+            </w:r>
+            <w:r>
+              <w:rPr>
+                <w:noProof/>
+                <w:sz w:val="32"/>
+                <w:szCs w:val="32"/>
+              </w:rPr>
+              <w:t>3</w:t>
+            </w:r>
+            <w:r>
+              <w:rPr>
+                <w:noProof/>
+                <w:sz w:val="32"/>
+                <w:szCs w:val="32"/>
+                <w:lang w:val="vi-VN"/>
+              </w:rPr>
+              <w:t xml:space="preserve">  đến  05/05/202</w:t>
+            </w:r>
+            <w:r>
+              <w:rPr>
+                <w:noProof/>
+                <w:sz w:val="32"/>
+                <w:szCs w:val="32"/>
+              </w:rPr>
+              <w:t>3</w:t>
+            </w:r>
+          </w:p>
+        </w:tc>
+      </w:tr>
+      <w:tr>
+        <w:trPr>
+          <w:trHeight w:val="1244"/>
+          <w:jc w:val="center"/>
+        </w:trPr>
+        <w:tc>
+          <w:tcPr>
+            <w:tcW w:w="4194" w:type="dxa"/>
+            <w:vAlign w:val="center"/>
+          </w:tcPr>
+          <w:p>
+            <w:pPr>
+              <w:jc w:val="both"/>
+              <w:rPr>
+                <w:noProof/>
+                <w:sz w:val="32"/>
+                <w:szCs w:val="32"/>
+                <w:lang w:val="vi-VN"/>
+              </w:rPr>
+            </w:pPr>
+            <w:r>
+              <w:rPr>
+                <w:noProof/>
+                <w:sz w:val="32"/>
+                <w:szCs w:val="32"/>
+                <w:lang w:val="vi-VN"/>
+              </w:rPr>
+              <w:t>Quy mô dự án</w:t>
+            </w:r>
+          </w:p>
+        </w:tc>
+        <w:tc>
+          <w:tcPr>
+            <w:tcW w:w="5954" w:type="dxa"/>
+            <w:vAlign w:val="center"/>
+          </w:tcPr>
+          <w:p>
+            <w:pPr>
+              <w:jc w:val="both"/>
+              <w:rPr>
+                <w:noProof/>
+                <w:sz w:val="32"/>
+                <w:szCs w:val="32"/>
+                <w:lang w:val="vi-VN"/>
+              </w:rPr>
+            </w:pPr>
+            <w:r>
+              <w:rPr>
+                <w:noProof/>
+                <w:sz w:val="32"/>
+                <w:szCs w:val="32"/>
+                <w:lang w:val="vi-VN"/>
+              </w:rPr>
+              <w:t xml:space="preserve">-Nhân lực: </w:t>
+            </w:r>
+            <w:r>
+              <w:rPr>
+                <w:noProof/>
+                <w:sz w:val="32"/>
+                <w:szCs w:val="32"/>
+              </w:rPr>
+              <w:t>4</w:t>
+            </w:r>
+            <w:r>
+              <w:rPr>
+                <w:noProof/>
+                <w:sz w:val="32"/>
+                <w:szCs w:val="32"/>
+                <w:lang w:val="vi-VN"/>
+              </w:rPr>
+              <w:t xml:space="preserve"> người</w:t>
+            </w:r>
+          </w:p>
+          <w:p>
+            <w:pPr>
+              <w:jc w:val="both"/>
+              <w:rPr>
+                <w:noProof/>
+                <w:sz w:val="32"/>
+                <w:szCs w:val="32"/>
+                <w:lang w:val="vi-VN"/>
+              </w:rPr>
+            </w:pPr>
+            <w:r>
+              <w:rPr>
+                <w:noProof/>
+                <w:sz w:val="32"/>
+                <w:szCs w:val="32"/>
+                <w:lang w:val="vi-VN"/>
+              </w:rPr>
+              <w:t>-Thời gian hoàn thành: 3 tháng 15 ngày</w:t>
+            </w:r>
+          </w:p>
+        </w:tc>
+      </w:tr>
+      <w:tr>
+        <w:trPr>
+          <w:trHeight w:val="612"/>
+          <w:jc w:val="center"/>
+        </w:trPr>
+        <w:tc>
+          <w:tcPr>
+            <w:tcW w:w="10149" w:type="dxa"/>
+            <w:gridSpan w:val="2"/>
+            <w:vAlign w:val="center"/>
+          </w:tcPr>
+          <w:p>
+            <w:pPr>
+              <w:jc w:val="center"/>
+              <w:rPr>
+                <w:b/>
+                <w:bCs/>
+                <w:i/>
+                <w:iCs/>
+                <w:noProof/>
+                <w:sz w:val="32"/>
+                <w:szCs w:val="32"/>
+                <w:lang w:val="vi-VN"/>
+              </w:rPr>
+            </w:pPr>
+            <w:r>
+              <w:rPr>
+                <w:b/>
+                <w:bCs/>
+                <w:i/>
+                <w:iCs/>
+                <w:noProof/>
+                <w:sz w:val="32"/>
+                <w:szCs w:val="32"/>
+                <w:lang w:val="vi-VN"/>
+              </w:rPr>
+              <w:t>Mục đích, mục tiêu</w:t>
+            </w:r>
+          </w:p>
+        </w:tc>
+      </w:tr>
+      <w:tr>
+        <w:trPr>
+          <w:trHeight w:val="5624"/>
+          <w:jc w:val="center"/>
+        </w:trPr>
+        <w:tc>
+          <w:tcPr>
+            <w:tcW w:w="10149" w:type="dxa"/>
+            <w:gridSpan w:val="2"/>
+            <w:vAlign w:val="center"/>
+          </w:tcPr>
+          <w:p>
+            <w:pPr>
+              <w:jc w:val="both"/>
+              <w:rPr>
+                <w:i/>
+                <w:iCs/>
+                <w:noProof/>
+                <w:sz w:val="32"/>
+                <w:szCs w:val="32"/>
+                <w:lang w:val="vi-VN"/>
+              </w:rPr>
+            </w:pPr>
+            <w:r>
+              <w:rPr>
+                <w:i/>
+                <w:iCs/>
+                <w:noProof/>
+                <w:sz w:val="32"/>
+                <w:szCs w:val="32"/>
+                <w:u w:val="single"/>
+                <w:lang w:val="vi-VN"/>
+              </w:rPr>
+              <w:t>Mục đích</w:t>
+            </w:r>
+            <w:r>
+              <w:rPr>
+                <w:i/>
+                <w:iCs/>
+                <w:noProof/>
+                <w:sz w:val="32"/>
+                <w:szCs w:val="32"/>
+                <w:lang w:val="vi-VN"/>
+              </w:rPr>
+              <w:t>:</w:t>
+            </w:r>
+          </w:p>
+          <w:p>
+            <w:pPr>
+              <w:jc w:val="both"/>
+              <w:rPr>
+                <w:noProof/>
+                <w:sz w:val="32"/>
+                <w:szCs w:val="32"/>
+              </w:rPr>
+            </w:pPr>
+            <w:r>
+              <w:rPr>
+                <w:noProof/>
+                <w:sz w:val="32"/>
+                <w:szCs w:val="32"/>
+                <w:lang w:val="vi-VN"/>
+              </w:rPr>
+              <w:t xml:space="preserve">+ Xây dựng ứng dụng phục vụ cho việc </w:t>
+            </w:r>
+            <w:r>
+              <w:rPr>
+                <w:noProof/>
+                <w:sz w:val="32"/>
+                <w:szCs w:val="32"/>
+              </w:rPr>
+              <w:t>quản lý mua bán xe máy</w:t>
+            </w:r>
+          </w:p>
+          <w:p>
+            <w:pPr>
+              <w:jc w:val="both"/>
+              <w:rPr>
+                <w:noProof/>
+                <w:sz w:val="32"/>
+                <w:szCs w:val="32"/>
+                <w:lang w:val="vi-VN"/>
+              </w:rPr>
+            </w:pPr>
+            <w:r>
+              <w:rPr>
+                <w:noProof/>
+                <w:sz w:val="32"/>
+                <w:szCs w:val="32"/>
+                <w:lang w:val="vi-VN"/>
+              </w:rPr>
+              <w:t xml:space="preserve">+ Xây dựng hoàn chỉnh ứng dụng để quản lý </w:t>
+            </w:r>
+            <w:r>
+              <w:rPr>
+                <w:noProof/>
+                <w:sz w:val="32"/>
+                <w:szCs w:val="32"/>
+              </w:rPr>
+              <w:t>mua bán xe</w:t>
+            </w:r>
+            <w:r>
+              <w:rPr>
+                <w:noProof/>
+                <w:sz w:val="32"/>
+                <w:szCs w:val="32"/>
+                <w:lang w:val="vi-VN"/>
+              </w:rPr>
+              <w:t xml:space="preserve"> một cách tối ưu và tiện lợi nhất cho người dùng.</w:t>
+            </w:r>
+          </w:p>
+          <w:p>
+            <w:pPr>
+              <w:jc w:val="both"/>
+              <w:rPr>
+                <w:i/>
+                <w:iCs/>
+                <w:noProof/>
+                <w:sz w:val="32"/>
+                <w:szCs w:val="32"/>
+                <w:lang w:val="vi-VN"/>
+              </w:rPr>
+            </w:pPr>
+            <w:r>
+              <w:rPr>
+                <w:i/>
+                <w:iCs/>
+                <w:noProof/>
+                <w:sz w:val="32"/>
+                <w:szCs w:val="32"/>
+                <w:u w:val="single"/>
+                <w:lang w:val="vi-VN"/>
+              </w:rPr>
+              <w:t>Mục tiêu</w:t>
+            </w:r>
+            <w:r>
+              <w:rPr>
+                <w:i/>
+                <w:iCs/>
+                <w:noProof/>
+                <w:sz w:val="32"/>
+                <w:szCs w:val="32"/>
+                <w:lang w:val="vi-VN"/>
+              </w:rPr>
+              <w:t>:</w:t>
+            </w:r>
+          </w:p>
+          <w:p>
+            <w:pPr>
+              <w:jc w:val="both"/>
+              <w:rPr>
+                <w:noProof/>
+                <w:sz w:val="32"/>
+                <w:szCs w:val="32"/>
+                <w:lang w:val="vi-VN"/>
+              </w:rPr>
+            </w:pPr>
+            <w:r>
+              <w:rPr>
+                <w:noProof/>
+                <w:sz w:val="32"/>
+                <w:szCs w:val="32"/>
+                <w:lang w:val="vi-VN"/>
+              </w:rPr>
+              <w:t>+ Xây dựng phần mềm giúp cho việc quản lý linh hoạt, hiệu quả và tối ưu.</w:t>
+            </w:r>
+          </w:p>
+          <w:p>
+            <w:pPr>
+              <w:jc w:val="both"/>
+              <w:rPr>
+                <w:noProof/>
+                <w:sz w:val="32"/>
+                <w:szCs w:val="32"/>
+                <w:lang w:val="vi-VN"/>
+              </w:rPr>
+            </w:pPr>
+            <w:r>
+              <w:rPr>
+                <w:noProof/>
+                <w:sz w:val="32"/>
+                <w:szCs w:val="32"/>
+                <w:lang w:val="vi-VN"/>
+              </w:rPr>
+              <w:t>+ Giảm tải công việc bằng tay.</w:t>
+            </w:r>
+          </w:p>
+          <w:p>
+            <w:pPr>
+              <w:jc w:val="both"/>
+              <w:rPr>
+                <w:noProof/>
+                <w:sz w:val="32"/>
+                <w:szCs w:val="32"/>
+              </w:rPr>
+            </w:pPr>
+            <w:r>
+              <w:rPr>
+                <w:noProof/>
+                <w:sz w:val="32"/>
+                <w:szCs w:val="32"/>
+                <w:lang w:val="vi-VN"/>
+              </w:rPr>
+              <w:t xml:space="preserve">+ Tiết kiệm thời gian, hạn chế những sai sót trong quá trình quản lý </w:t>
+            </w:r>
+            <w:r>
+              <w:rPr>
+                <w:noProof/>
+                <w:sz w:val="32"/>
+                <w:szCs w:val="32"/>
+              </w:rPr>
+              <w:t>mua bán</w:t>
+            </w:r>
+          </w:p>
+          <w:p>
+            <w:pPr>
+              <w:jc w:val="both"/>
+              <w:rPr>
+                <w:noProof/>
+                <w:sz w:val="32"/>
+                <w:szCs w:val="32"/>
+                <w:lang w:val="vi-VN"/>
+              </w:rPr>
+            </w:pPr>
+            <w:r>
+              <w:rPr>
+                <w:noProof/>
+                <w:sz w:val="32"/>
+                <w:szCs w:val="32"/>
+                <w:lang w:val="vi-VN"/>
+              </w:rPr>
+              <w:t xml:space="preserve">+ Theo dõi, kiểm soát việc </w:t>
+            </w:r>
+            <w:r>
+              <w:rPr>
+                <w:noProof/>
+                <w:sz w:val="32"/>
+                <w:szCs w:val="32"/>
+              </w:rPr>
+              <w:t>mua xe</w:t>
+            </w:r>
+            <w:r>
+              <w:rPr>
+                <w:noProof/>
+                <w:sz w:val="32"/>
+                <w:szCs w:val="32"/>
+                <w:lang w:val="vi-VN"/>
+              </w:rPr>
+              <w:t xml:space="preserve"> của khách hàng dễ dàng hơn.</w:t>
+            </w:r>
+          </w:p>
+          <w:p>
+            <w:pPr>
+              <w:jc w:val="both"/>
+              <w:rPr>
+                <w:noProof/>
+                <w:sz w:val="32"/>
+                <w:szCs w:val="32"/>
+                <w:lang w:val="vi-VN"/>
+              </w:rPr>
+            </w:pPr>
+            <w:r>
+              <w:rPr>
+                <w:noProof/>
+                <w:sz w:val="32"/>
+                <w:szCs w:val="32"/>
+                <w:lang w:val="vi-VN"/>
+              </w:rPr>
+              <w:t>+ Xây dựng phần mềm tiện lợi và dễ sử dụng.</w:t>
+            </w:r>
+          </w:p>
+        </w:tc>
+      </w:tr>
+    </w:tbl>
+    <w:p>
+      <w:pPr>
+        <w:rPr>
+          <w:b/>
+          <w:bCs/>
+          <w:sz w:val="32"/>
+          <w:szCs w:val="32"/>
+        </w:rPr>
+      </w:pPr>
+    </w:p>
+    <w:p>
+      <w:pPr>
+        <w:pStyle w:val="ListParagraph"/>
+        <w:numPr>
+          <w:ilvl w:val="0"/>
+          <w:numId w:val="1"/>
+        </w:numPr>
+        <w:rPr>
+          <w:b/>
+          <w:bCs/>
+          <w:sz w:val="32"/>
+          <w:szCs w:val="32"/>
+        </w:rPr>
+      </w:pPr>
+      <w:r>
+        <w:rPr>
+          <w:b/>
+          <w:bCs/>
+          <w:sz w:val="32"/>
+          <w:szCs w:val="32"/>
+        </w:rPr>
+        <w:t>Mục tiêu cần thực hiện của dự án</w:t>
+      </w:r>
+      <w:r>
+        <w:rPr>
+          <w:b/>
+          <w:bCs/>
+          <w:sz w:val="32"/>
+          <w:szCs w:val="32"/>
+        </w:rPr>
+        <w:t>:</w:t>
+      </w:r>
+    </w:p>
+    <w:p>
+      <w:pPr>
+        <w:pStyle w:val="ListParagraph"/>
+        <w:numPr>
+          <w:ilvl w:val="0"/>
+          <w:numId w:val="2"/>
+        </w:numPr>
+        <w:rPr>
+          <w:b/>
+          <w:bCs/>
+          <w:sz w:val="32"/>
+          <w:szCs w:val="32"/>
+        </w:rPr>
+      </w:pPr>
+      <w:r>
+        <w:rPr>
+          <w:b/>
+          <w:bCs/>
+          <w:sz w:val="32"/>
+          <w:szCs w:val="32"/>
+        </w:rPr>
+        <w:t>Yêu cầu về phía người sử dụng</w:t>
+      </w:r>
+    </w:p>
+    <w:p>
+      <w:pPr>
+        <w:pStyle w:val="ListParagraph"/>
+        <w:numPr>
+          <w:ilvl w:val="0"/>
+          <w:numId w:val="3"/>
+        </w:numPr>
+        <w:rPr>
+          <w:b/>
+          <w:bCs/>
+          <w:sz w:val="32"/>
+          <w:szCs w:val="32"/>
+        </w:rPr>
+      </w:pPr>
+      <w:r>
+        <w:rPr>
+          <w:sz w:val="32"/>
+          <w:szCs w:val="32"/>
+        </w:rPr>
+        <w:lastRenderedPageBreak/>
+        <w:t>Giao diện đẹp, thân thiện phù hợp với yêu cầu của khách hàng</w:t>
+      </w:r>
+    </w:p>
+    <w:p>
+      <w:pPr>
+        <w:pStyle w:val="ListParagraph"/>
+        <w:numPr>
+          <w:ilvl w:val="0"/>
+          <w:numId w:val="3"/>
+        </w:numPr>
+        <w:rPr>
+          <w:b/>
+          <w:bCs/>
+          <w:sz w:val="32"/>
+          <w:szCs w:val="32"/>
+        </w:rPr>
+      </w:pPr>
+      <w:r>
+        <w:rPr>
+          <w:sz w:val="32"/>
+          <w:szCs w:val="32"/>
+        </w:rPr>
+        <w:t>Dễ sử dụng với các đối tượng người dùng, thuận tiện trong quản lý, dễ bảo trì</w:t>
+      </w:r>
+    </w:p>
+    <w:p>
+      <w:pPr>
+        <w:pStyle w:val="ListParagraph"/>
+        <w:numPr>
+          <w:ilvl w:val="0"/>
+          <w:numId w:val="3"/>
+        </w:numPr>
+        <w:rPr>
+          <w:b/>
+          <w:bCs/>
+          <w:sz w:val="32"/>
+          <w:szCs w:val="32"/>
+        </w:rPr>
+      </w:pPr>
+      <w:r>
+        <w:rPr>
+          <w:sz w:val="32"/>
+          <w:szCs w:val="32"/>
+        </w:rPr>
+        <w:t>Thông tin hiển thị chi tiết</w:t>
+      </w:r>
+    </w:p>
+    <w:p>
+      <w:pPr>
+        <w:pStyle w:val="ListParagraph"/>
+        <w:numPr>
+          <w:ilvl w:val="0"/>
+          <w:numId w:val="3"/>
+        </w:numPr>
+        <w:rPr>
+          <w:b/>
+          <w:bCs/>
+          <w:sz w:val="32"/>
+          <w:szCs w:val="32"/>
+        </w:rPr>
+      </w:pPr>
+      <w:r>
+        <w:rPr>
+          <w:sz w:val="32"/>
+          <w:szCs w:val="32"/>
+        </w:rPr>
+        <w:t>Hoàn thành sản phẩn đúng thời gian quy định</w:t>
+      </w:r>
+    </w:p>
+    <w:p>
+      <w:pPr>
+        <w:pStyle w:val="ListParagraph"/>
+        <w:numPr>
+          <w:ilvl w:val="0"/>
+          <w:numId w:val="2"/>
+        </w:numPr>
+        <w:rPr>
+          <w:b/>
+          <w:bCs/>
+          <w:sz w:val="32"/>
+          <w:szCs w:val="32"/>
+        </w:rPr>
+      </w:pPr>
+      <w:r>
+        <w:rPr>
+          <w:b/>
+          <w:bCs/>
+          <w:sz w:val="32"/>
+          <w:szCs w:val="32"/>
+        </w:rPr>
+        <w:t>Yêu cần về chức năng:</w:t>
+      </w:r>
+    </w:p>
+    <w:p>
+      <w:pPr>
+        <w:pStyle w:val="ListParagraph"/>
+        <w:numPr>
+          <w:ilvl w:val="0"/>
+          <w:numId w:val="3"/>
+        </w:numPr>
+        <w:rPr>
+          <w:b/>
+          <w:bCs/>
+          <w:sz w:val="32"/>
+          <w:szCs w:val="32"/>
+        </w:rPr>
+      </w:pPr>
+      <w:r>
+        <w:rPr>
+          <w:sz w:val="32"/>
+          <w:szCs w:val="32"/>
+        </w:rPr>
+        <w:t>Dễ dàng tùy chỉnh, thay đổi, chỉnh sửa có khả năng tích hợp nhiều thành phần</w:t>
+      </w:r>
+    </w:p>
+    <w:p>
+      <w:pPr>
+        <w:pStyle w:val="ListParagraph"/>
+        <w:numPr>
+          <w:ilvl w:val="0"/>
+          <w:numId w:val="3"/>
+        </w:numPr>
+        <w:rPr>
+          <w:b/>
+          <w:bCs/>
+          <w:sz w:val="32"/>
+          <w:szCs w:val="32"/>
+        </w:rPr>
+      </w:pPr>
+      <w:r>
+        <w:rPr>
+          <w:sz w:val="32"/>
+          <w:szCs w:val="32"/>
+        </w:rPr>
+        <w:t>Có tính hiệu quả và bảo mật cao</w:t>
+      </w:r>
+    </w:p>
+    <w:p>
+      <w:pPr>
+        <w:pStyle w:val="ListParagraph"/>
+        <w:numPr>
+          <w:ilvl w:val="0"/>
+          <w:numId w:val="1"/>
+        </w:numPr>
+        <w:rPr>
+          <w:b/>
+          <w:bCs/>
+          <w:sz w:val="32"/>
+          <w:szCs w:val="32"/>
+        </w:rPr>
+      </w:pPr>
+      <w:r>
+        <w:rPr>
+          <w:b/>
+          <w:bCs/>
+          <w:sz w:val="32"/>
+          <w:szCs w:val="32"/>
+        </w:rPr>
+        <w:t>Phạm vi của dự án</w:t>
+      </w:r>
+    </w:p>
+    <w:p>
+      <w:pPr>
+        <w:pStyle w:val="ListParagraph"/>
+        <w:numPr>
+          <w:ilvl w:val="0"/>
+          <w:numId w:val="3"/>
+        </w:numPr>
+        <w:rPr>
+          <w:b/>
+          <w:bCs/>
+          <w:sz w:val="32"/>
+          <w:szCs w:val="32"/>
+        </w:rPr>
+      </w:pPr>
+      <w:r>
+        <w:rPr>
+          <w:sz w:val="32"/>
+          <w:szCs w:val="32"/>
+        </w:rPr>
+        <w:t>Dự án chỉ quản lý, kiểm soát, theo dõi quá trình khách hàng trong và sau khi mua bán xe</w:t>
+      </w:r>
+    </w:p>
+    <w:p>
+      <w:pPr>
+        <w:pStyle w:val="ListParagraph"/>
+        <w:numPr>
+          <w:ilvl w:val="0"/>
+          <w:numId w:val="3"/>
+        </w:numPr>
+        <w:rPr>
+          <w:b/>
+          <w:bCs/>
+          <w:sz w:val="32"/>
+          <w:szCs w:val="32"/>
+        </w:rPr>
+      </w:pPr>
+      <w:r>
+        <w:rPr>
+          <w:sz w:val="32"/>
+          <w:szCs w:val="32"/>
+        </w:rPr>
+        <w:t xml:space="preserve">Cho phép tra cứu các thông tin về xe đã </w:t>
+      </w:r>
+      <w:r>
+        <w:rPr>
+          <w:sz w:val="32"/>
+          <w:szCs w:val="32"/>
+        </w:rPr>
+        <w:t>bán, các xe</w:t>
+      </w:r>
+      <w:r>
+        <w:rPr>
+          <w:sz w:val="32"/>
+          <w:szCs w:val="32"/>
+        </w:rPr>
+        <w:t xml:space="preserve"> </w:t>
+      </w:r>
+      <w:r>
+        <w:rPr>
+          <w:sz w:val="32"/>
+          <w:szCs w:val="32"/>
+        </w:rPr>
+        <w:t>hiện có trong cửa hàng</w:t>
+      </w:r>
+      <w:r>
+        <w:rPr>
+          <w:sz w:val="32"/>
+          <w:szCs w:val="32"/>
+        </w:rPr>
+        <w:t>, các khách hàng đã từng mua</w:t>
+      </w:r>
+      <w:r>
+        <w:rPr>
+          <w:sz w:val="32"/>
+          <w:szCs w:val="32"/>
+        </w:rPr>
+        <w:t xml:space="preserve"> xe</w:t>
+      </w:r>
+      <w:r>
+        <w:rPr>
+          <w:sz w:val="32"/>
+          <w:szCs w:val="32"/>
+        </w:rPr>
+        <w:t xml:space="preserve"> tại cửa hàng, các nhân viên trong cửa hàng, </w:t>
+      </w:r>
+      <w:r>
+        <w:rPr>
+          <w:sz w:val="32"/>
+          <w:szCs w:val="32"/>
+        </w:rPr>
+        <w:t>các nhà cung cấp</w:t>
+      </w:r>
+      <w:r>
+        <w:rPr>
+          <w:sz w:val="32"/>
+          <w:szCs w:val="32"/>
+        </w:rPr>
+        <w:t>, thống kê doanh thu, tạo đơn đặt hàng</w:t>
+      </w:r>
+      <w:r>
+        <w:rPr>
+          <w:sz w:val="32"/>
+          <w:szCs w:val="32"/>
+        </w:rPr>
+        <w:t xml:space="preserve"> để có thể gửi đến nhà cung cấp</w:t>
+      </w:r>
+    </w:p>
+    <w:p>
+      <w:pPr>
+        <w:pStyle w:val="ListParagraph"/>
+        <w:numPr>
+          <w:ilvl w:val="0"/>
+          <w:numId w:val="3"/>
+        </w:numPr>
+        <w:rPr>
+          <w:b/>
+          <w:bCs/>
+          <w:sz w:val="32"/>
+          <w:szCs w:val="32"/>
+        </w:rPr>
+      </w:pPr>
+      <w:r>
+        <w:rPr>
+          <w:sz w:val="32"/>
+          <w:szCs w:val="32"/>
+        </w:rPr>
+        <w:t>Sản phẩm là phần mềm có thể cài đặt, thử nghiệm và sử dụng trong một số cửa hàng xe máy để dễ dàng hơn cho việc quản lý mua bán xe</w:t>
+      </w:r>
+    </w:p>
+    <w:p>
+      <w:pPr>
+        <w:pStyle w:val="ListParagraph"/>
+        <w:numPr>
+          <w:ilvl w:val="0"/>
+          <w:numId w:val="1"/>
+        </w:numPr>
+        <w:rPr>
+          <w:b/>
+          <w:bCs/>
+          <w:sz w:val="32"/>
+          <w:szCs w:val="32"/>
+        </w:rPr>
+      </w:pPr>
+      <w:r>
+        <w:rPr>
+          <w:b/>
+          <w:bCs/>
+          <w:sz w:val="32"/>
+          <w:szCs w:val="32"/>
+        </w:rPr>
+        <w:t xml:space="preserve">Tham gia thực hiện và sử dụng: </w:t>
+      </w:r>
+    </w:p>
+    <w:p>
+      <w:pPr>
+        <w:pStyle w:val="ListParagraph"/>
+        <w:numPr>
+          <w:ilvl w:val="0"/>
+          <w:numId w:val="3"/>
+        </w:numPr>
+        <w:rPr>
+          <w:sz w:val="32"/>
+          <w:szCs w:val="32"/>
+        </w:rPr>
+      </w:pPr>
+      <w:r>
+        <w:rPr>
+          <w:sz w:val="32"/>
+          <w:szCs w:val="32"/>
+        </w:rPr>
+        <w:t>Tham gia thực hiện dự án: Quốc Việt, Kiến Thức, Quyền Cơ, Quốc An</w:t>
+      </w:r>
+    </w:p>
+    <w:p>
+      <w:pPr>
+        <w:pStyle w:val="ListParagraph"/>
+        <w:numPr>
+          <w:ilvl w:val="0"/>
+          <w:numId w:val="3"/>
+        </w:numPr>
+        <w:jc w:val="both"/>
+        <w:rPr>
+          <w:noProof/>
+          <w:sz w:val="32"/>
+          <w:szCs w:val="24"/>
+          <w:lang w:val="vi-VN"/>
+        </w:rPr>
+      </w:pPr>
+      <w:r>
+        <w:rPr>
+          <w:noProof/>
+          <w:sz w:val="32"/>
+          <w:szCs w:val="24"/>
+          <w:lang w:val="vi-VN"/>
+        </w:rPr>
+        <w:t xml:space="preserve">Một số nơi có thể áp dụng để sử dụng ứng dụng của dự án này: có thể áp dụng cho các </w:t>
+      </w:r>
+      <w:r>
+        <w:rPr>
+          <w:noProof/>
+          <w:sz w:val="32"/>
+          <w:szCs w:val="24"/>
+        </w:rPr>
+        <w:t>cửa hàng xe máy</w:t>
+      </w:r>
+      <w:r>
+        <w:rPr>
+          <w:noProof/>
+          <w:sz w:val="32"/>
+          <w:szCs w:val="24"/>
+          <w:lang w:val="vi-VN"/>
+        </w:rPr>
+        <w:t xml:space="preserve"> để dễ dàng hơn cho việc quản lý</w:t>
+      </w:r>
+      <w:r>
+        <w:rPr>
+          <w:noProof/>
+          <w:sz w:val="32"/>
+          <w:szCs w:val="24"/>
+        </w:rPr>
+        <w:t xml:space="preserve"> mua bán xe</w:t>
+      </w:r>
+      <w:r>
+        <w:rPr>
+          <w:noProof/>
+          <w:sz w:val="32"/>
+          <w:szCs w:val="24"/>
+          <w:lang w:val="vi-VN"/>
+        </w:rPr>
+        <w:t>.</w:t>
+      </w:r>
+    </w:p>
+    <w:p>
+      <w:pPr>
+        <w:pStyle w:val="ListParagraph"/>
+        <w:numPr>
+          <w:ilvl w:val="0"/>
+          <w:numId w:val="1"/>
+        </w:numPr>
+        <w:jc w:val="both"/>
+        <w:rPr>
+          <w:b/>
+          <w:bCs/>
+          <w:noProof/>
+          <w:sz w:val="32"/>
+          <w:szCs w:val="32"/>
+          <w:lang w:val="vi-VN"/>
+        </w:rPr>
+      </w:pPr>
+      <w:r>
+        <w:rPr>
+          <w:b/>
+          <w:bCs/>
+          <w:noProof/>
+          <w:sz w:val="32"/>
+          <w:szCs w:val="32"/>
+          <w:lang w:val="vi-VN"/>
+        </w:rPr>
+        <w:t>Các điểm mốc thời gian quan trọng:</w:t>
+      </w:r>
+    </w:p>
+    <w:p>
+      <w:pPr>
+        <w:ind w:left="360"/>
+        <w:jc w:val="both"/>
+        <w:rPr>
+          <w:b/>
+          <w:bCs/>
+          <w:noProof/>
+          <w:sz w:val="32"/>
+          <w:szCs w:val="32"/>
+          <w:lang w:val="vi-VN"/>
+        </w:rPr>
+      </w:pPr>
+    </w:p>
+    <w:tbl>
+      <w:tblPr>
+        <w:tblStyle w:val="TableGrid"/>
+        <w:tblW w:w="10103" w:type="dxa"/>
+        <w:tblInd w:w="-185" w:type="dxa"/>
+        <w:tblLook w:val="04A0" w:firstRow="1" w:lastRow="0" w:firstColumn="1" w:lastColumn="0" w:noHBand="0" w:noVBand="1"/>
+      </w:tblPr>
+      <w:tblGrid>
+        <w:gridCol w:w="2133"/>
+        <w:gridCol w:w="7970"/>
+      </w:tblGrid>
+      <w:tr>
+        <w:trPr>
+          <w:trHeight w:val="512"/>
+        </w:trPr>
+        <w:tc>
+          <w:tcPr>
+            <w:tcW w:w="2133" w:type="dxa"/>
+            <w:vAlign w:val="center"/>
+          </w:tcPr>
+          <w:p>
+            <w:pPr>
+              <w:jc w:val="center"/>
+              <w:rPr>
+                <w:b/>
+                <w:bCs/>
+                <w:noProof/>
+                <w:sz w:val="32"/>
+                <w:szCs w:val="24"/>
+                <w:lang w:val="vi-VN"/>
+              </w:rPr>
+            </w:pPr>
+            <w:r>
+              <w:rPr>
+                <w:b/>
+                <w:bCs/>
+                <w:noProof/>
+                <w:sz w:val="32"/>
+                <w:szCs w:val="24"/>
+                <w:lang w:val="vi-VN"/>
+              </w:rPr>
+              <w:t>Mốc thời gian</w:t>
+            </w:r>
+          </w:p>
+        </w:tc>
+        <w:tc>
+          <w:tcPr>
+            <w:tcW w:w="7970" w:type="dxa"/>
+            <w:vAlign w:val="center"/>
+          </w:tcPr>
+          <w:p>
+            <w:pPr>
+              <w:ind w:left="368" w:hanging="180"/>
+              <w:jc w:val="center"/>
+              <w:rPr>
+                <w:b/>
+                <w:bCs/>
+                <w:noProof/>
+                <w:sz w:val="32"/>
+                <w:szCs w:val="24"/>
+                <w:lang w:val="vi-VN"/>
+              </w:rPr>
+            </w:pPr>
+            <w:r>
+              <w:rPr>
+                <w:b/>
+                <w:bCs/>
+                <w:noProof/>
+                <w:sz w:val="32"/>
+                <w:szCs w:val="24"/>
+                <w:lang w:val="vi-VN"/>
+              </w:rPr>
+              <w:t>Hoạt động</w:t>
+            </w:r>
+          </w:p>
+        </w:tc>
+      </w:tr>
+      <w:tr>
+        <w:trPr>
+          <w:trHeight w:val="821"/>
+        </w:trPr>
+        <w:tc>
+          <w:tcPr>
+            <w:tcW w:w="2133" w:type="dxa"/>
+            <w:vAlign w:val="center"/>
+          </w:tcPr>
+          <w:p>
+            <w:pPr>
+              <w:jc w:val="both"/>
+              <w:rPr>
+                <w:noProof/>
+                <w:sz w:val="32"/>
+                <w:szCs w:val="24"/>
+              </w:rPr>
+            </w:pPr>
+            <w:r>
+              <w:rPr>
+                <w:noProof/>
+                <w:sz w:val="32"/>
+                <w:szCs w:val="24"/>
+              </w:rPr>
+              <w:t>1</w:t>
+            </w:r>
+            <w:r>
+              <w:rPr>
+                <w:noProof/>
+                <w:sz w:val="32"/>
+                <w:szCs w:val="24"/>
+                <w:lang w:val="vi-VN"/>
+              </w:rPr>
+              <w:t>2/01/202</w:t>
+            </w:r>
+            <w:r>
+              <w:rPr>
+                <w:noProof/>
+                <w:sz w:val="32"/>
+                <w:szCs w:val="24"/>
+              </w:rPr>
+              <w:t>3</w:t>
+            </w:r>
+          </w:p>
+        </w:tc>
+        <w:tc>
+          <w:tcPr>
+            <w:tcW w:w="7970" w:type="dxa"/>
+            <w:vAlign w:val="center"/>
+          </w:tcPr>
+          <w:p>
+            <w:pPr>
+              <w:pStyle w:val="ListParagraph"/>
+              <w:numPr>
+                <w:ilvl w:val="0"/>
+                <w:numId w:val="6"/>
+              </w:numPr>
+              <w:spacing w:after="0" w:line="240" w:lineRule="auto"/>
+              <w:ind w:left="368" w:hanging="180"/>
+              <w:jc w:val="both"/>
+              <w:rPr>
+                <w:noProof/>
+                <w:sz w:val="32"/>
+                <w:szCs w:val="24"/>
+                <w:lang w:val="vi-VN"/>
+              </w:rPr>
+            </w:pPr>
+            <w:r>
+              <w:rPr>
+                <w:noProof/>
+                <w:sz w:val="32"/>
+                <w:szCs w:val="24"/>
+                <w:lang w:val="vi-VN"/>
+              </w:rPr>
+              <w:t>Nhận đề tài và nắm rõ yêu cầu của đề tài,khảo sát và đưa ra mô tả về quy trình và yêu cầu của dự án</w:t>
+            </w:r>
+          </w:p>
+        </w:tc>
+      </w:tr>
+      <w:tr>
+        <w:trPr>
+          <w:trHeight w:val="660"/>
+        </w:trPr>
+        <w:tc>
+          <w:tcPr>
+            <w:tcW w:w="2133" w:type="dxa"/>
+            <w:vAlign w:val="center"/>
+          </w:tcPr>
+          <w:p>
+            <w:pPr>
+              <w:jc w:val="both"/>
+              <w:rPr>
+                <w:noProof/>
+                <w:sz w:val="32"/>
+                <w:szCs w:val="24"/>
+              </w:rPr>
+            </w:pPr>
+            <w:r>
+              <w:rPr>
+                <w:noProof/>
+                <w:sz w:val="32"/>
+                <w:szCs w:val="24"/>
+                <w:lang w:val="vi-VN"/>
+              </w:rPr>
+              <w:lastRenderedPageBreak/>
+              <w:t>14/02/202</w:t>
+            </w:r>
+            <w:r>
+              <w:rPr>
+                <w:noProof/>
+                <w:sz w:val="32"/>
+                <w:szCs w:val="24"/>
+              </w:rPr>
+              <w:t>3</w:t>
+            </w:r>
+          </w:p>
+        </w:tc>
+        <w:tc>
+          <w:tcPr>
+            <w:tcW w:w="7970" w:type="dxa"/>
+            <w:vAlign w:val="center"/>
+          </w:tcPr>
+          <w:p>
+            <w:pPr>
+              <w:pStyle w:val="ListParagraph"/>
+              <w:numPr>
+                <w:ilvl w:val="0"/>
+                <w:numId w:val="5"/>
+              </w:numPr>
+              <w:spacing w:after="0" w:line="240" w:lineRule="auto"/>
+              <w:ind w:left="368" w:hanging="180"/>
+              <w:jc w:val="both"/>
+              <w:rPr>
+                <w:noProof/>
+                <w:sz w:val="32"/>
+                <w:szCs w:val="24"/>
+                <w:lang w:val="vi-VN"/>
+              </w:rPr>
+            </w:pPr>
+            <w:r>
+              <w:rPr>
+                <w:noProof/>
+                <w:sz w:val="32"/>
+                <w:szCs w:val="24"/>
+                <w:lang w:val="vi-VN"/>
+              </w:rPr>
+              <w:t xml:space="preserve"> Viết đặc tả, tìm kiếm thông tin, tài liệu liên quan đến dự án.</w:t>
+            </w:r>
+          </w:p>
+        </w:tc>
+      </w:tr>
+      <w:tr>
+        <w:trPr>
+          <w:trHeight w:val="558"/>
+        </w:trPr>
+        <w:tc>
+          <w:tcPr>
+            <w:tcW w:w="2133" w:type="dxa"/>
+            <w:vAlign w:val="center"/>
+          </w:tcPr>
+          <w:p>
+            <w:pPr>
+              <w:jc w:val="both"/>
+              <w:rPr>
+                <w:noProof/>
+                <w:sz w:val="32"/>
+                <w:szCs w:val="24"/>
+              </w:rPr>
+            </w:pPr>
+            <w:r>
+              <w:rPr>
+                <w:noProof/>
+                <w:sz w:val="32"/>
+                <w:szCs w:val="24"/>
+                <w:lang w:val="vi-VN"/>
+              </w:rPr>
+              <w:t>0</w:t>
+            </w:r>
+            <w:r>
+              <w:rPr>
+                <w:noProof/>
+                <w:sz w:val="32"/>
+                <w:szCs w:val="24"/>
+              </w:rPr>
+              <w:t>5</w:t>
+            </w:r>
+            <w:r>
+              <w:rPr>
+                <w:noProof/>
+                <w:sz w:val="32"/>
+                <w:szCs w:val="24"/>
+                <w:lang w:val="vi-VN"/>
+              </w:rPr>
+              <w:t>/03/202</w:t>
+            </w:r>
+            <w:r>
+              <w:rPr>
+                <w:noProof/>
+                <w:sz w:val="32"/>
+                <w:szCs w:val="24"/>
+              </w:rPr>
+              <w:t>3</w:t>
+            </w:r>
+          </w:p>
+        </w:tc>
+        <w:tc>
+          <w:tcPr>
+            <w:tcW w:w="7970" w:type="dxa"/>
+            <w:vAlign w:val="center"/>
+          </w:tcPr>
+          <w:p>
+            <w:pPr>
+              <w:pStyle w:val="ListParagraph"/>
+              <w:numPr>
+                <w:ilvl w:val="0"/>
+                <w:numId w:val="5"/>
+              </w:numPr>
+              <w:spacing w:after="0" w:line="240" w:lineRule="auto"/>
+              <w:ind w:left="368" w:hanging="180"/>
+              <w:jc w:val="both"/>
+              <w:rPr>
+                <w:noProof/>
+                <w:sz w:val="32"/>
+                <w:szCs w:val="24"/>
+                <w:lang w:val="vi-VN"/>
+              </w:rPr>
+            </w:pPr>
+            <w:r>
+              <w:rPr>
+                <w:noProof/>
+                <w:sz w:val="32"/>
+                <w:szCs w:val="24"/>
+                <w:lang w:val="vi-VN"/>
+              </w:rPr>
+              <w:t>Vẽ sơ đồ cơ sở dữ liệu, sơ đồ lớp</w:t>
+            </w:r>
+          </w:p>
+        </w:tc>
+      </w:tr>
+      <w:tr>
+        <w:trPr>
+          <w:trHeight w:val="2048"/>
+        </w:trPr>
+        <w:tc>
+          <w:tcPr>
+            <w:tcW w:w="2133" w:type="dxa"/>
+            <w:vAlign w:val="center"/>
+          </w:tcPr>
+          <w:p>
+            <w:pPr>
+              <w:jc w:val="both"/>
+              <w:rPr>
+                <w:noProof/>
+                <w:sz w:val="32"/>
+                <w:szCs w:val="24"/>
+              </w:rPr>
+            </w:pPr>
+            <w:r>
+              <w:rPr>
+                <w:noProof/>
+                <w:sz w:val="32"/>
+                <w:szCs w:val="24"/>
+                <w:lang w:val="vi-VN"/>
+              </w:rPr>
+              <w:t>Từ 12/03/202</w:t>
+            </w:r>
+            <w:r>
+              <w:rPr>
+                <w:noProof/>
+                <w:sz w:val="32"/>
+                <w:szCs w:val="24"/>
+              </w:rPr>
+              <w:t>3</w:t>
+            </w:r>
+            <w:r>
+              <w:rPr>
+                <w:noProof/>
+                <w:sz w:val="32"/>
+                <w:szCs w:val="24"/>
+                <w:lang w:val="vi-VN"/>
+              </w:rPr>
+              <w:t xml:space="preserve"> đến 26/04/202</w:t>
+            </w:r>
+            <w:r>
+              <w:rPr>
+                <w:noProof/>
+                <w:sz w:val="32"/>
+                <w:szCs w:val="24"/>
+              </w:rPr>
+              <w:t>3</w:t>
+            </w:r>
+          </w:p>
+        </w:tc>
+        <w:tc>
+          <w:tcPr>
+            <w:tcW w:w="7970" w:type="dxa"/>
+            <w:vAlign w:val="center"/>
+          </w:tcPr>
+          <w:p>
+            <w:pPr>
+              <w:pStyle w:val="ListParagraph"/>
+              <w:numPr>
+                <w:ilvl w:val="0"/>
+                <w:numId w:val="5"/>
+              </w:numPr>
+              <w:spacing w:after="0" w:line="240" w:lineRule="auto"/>
+              <w:ind w:left="368" w:hanging="180"/>
+              <w:jc w:val="both"/>
+              <w:rPr>
+                <w:noProof/>
+                <w:sz w:val="32"/>
+                <w:szCs w:val="24"/>
+                <w:lang w:val="vi-VN"/>
+              </w:rPr>
+            </w:pPr>
+            <w:r>
+              <w:rPr>
+                <w:noProof/>
+                <w:sz w:val="32"/>
+                <w:szCs w:val="24"/>
+                <w:lang w:val="vi-VN"/>
+              </w:rPr>
+              <w:t xml:space="preserve">Lập trình </w:t>
+            </w:r>
+          </w:p>
+          <w:p>
+            <w:pPr>
+              <w:pStyle w:val="ListParagraph"/>
+              <w:ind w:left="458"/>
+              <w:jc w:val="both"/>
+              <w:rPr>
+                <w:noProof/>
+                <w:sz w:val="32"/>
+                <w:szCs w:val="24"/>
+                <w:lang w:val="vi-VN"/>
+              </w:rPr>
+            </w:pPr>
+            <w:r>
+              <w:rPr>
+                <w:noProof/>
+                <w:sz w:val="32"/>
+                <w:szCs w:val="24"/>
+                <w:lang w:val="vi-VN"/>
+              </w:rPr>
+              <w:t>+ Thiết kế giao diện</w:t>
+            </w:r>
+          </w:p>
+          <w:p>
+            <w:pPr>
+              <w:pStyle w:val="ListParagraph"/>
+              <w:ind w:left="458"/>
+              <w:jc w:val="both"/>
+              <w:rPr>
+                <w:noProof/>
+                <w:sz w:val="32"/>
+                <w:szCs w:val="24"/>
+                <w:lang w:val="vi-VN"/>
+              </w:rPr>
+            </w:pPr>
+            <w:r>
+              <w:rPr>
+                <w:noProof/>
+                <w:sz w:val="32"/>
+                <w:szCs w:val="24"/>
+                <w:lang w:val="vi-VN"/>
+              </w:rPr>
+              <w:t>+ Thiết kế lớp DAO, entity</w:t>
+            </w:r>
+          </w:p>
+          <w:p>
+            <w:pPr>
+              <w:pStyle w:val="ListParagraph"/>
+              <w:ind w:left="458"/>
+              <w:jc w:val="both"/>
+              <w:rPr>
+                <w:noProof/>
+                <w:sz w:val="32"/>
+                <w:szCs w:val="24"/>
+                <w:lang w:val="vi-VN"/>
+              </w:rPr>
+            </w:pPr>
+            <w:r>
+              <w:rPr>
+                <w:noProof/>
+                <w:sz w:val="32"/>
+                <w:szCs w:val="24"/>
+                <w:lang w:val="vi-VN"/>
+              </w:rPr>
+              <w:t>+ Kết nối vào cơ sở dữ liệu đã tạo</w:t>
+            </w:r>
+          </w:p>
+          <w:p>
+            <w:pPr>
+              <w:pStyle w:val="ListParagraph"/>
+              <w:ind w:left="458"/>
+              <w:jc w:val="both"/>
+              <w:rPr>
+                <w:noProof/>
+                <w:sz w:val="32"/>
+                <w:szCs w:val="24"/>
+                <w:lang w:val="vi-VN"/>
+              </w:rPr>
+            </w:pPr>
+            <w:r>
+              <w:rPr>
+                <w:noProof/>
+                <w:sz w:val="32"/>
+                <w:szCs w:val="24"/>
+                <w:lang w:val="vi-VN"/>
+              </w:rPr>
+              <w:t>+ Kiểm thử</w:t>
+            </w:r>
+          </w:p>
+        </w:tc>
+      </w:tr>
+      <w:tr>
+        <w:trPr>
+          <w:trHeight w:val="843"/>
+        </w:trPr>
+        <w:tc>
+          <w:tcPr>
+            <w:tcW w:w="2133" w:type="dxa"/>
+            <w:vAlign w:val="center"/>
+          </w:tcPr>
+          <w:p>
+            <w:pPr>
+              <w:jc w:val="both"/>
+              <w:rPr>
+                <w:noProof/>
+                <w:sz w:val="32"/>
+                <w:szCs w:val="24"/>
+              </w:rPr>
+            </w:pPr>
+            <w:r>
+              <w:rPr>
+                <w:noProof/>
+                <w:sz w:val="32"/>
+                <w:szCs w:val="24"/>
+              </w:rPr>
+              <w:t>12/01</w:t>
+            </w:r>
+            <w:r>
+              <w:rPr>
+                <w:noProof/>
+                <w:sz w:val="32"/>
+                <w:szCs w:val="24"/>
+                <w:lang w:val="vi-VN"/>
+              </w:rPr>
+              <w:t>/202</w:t>
+            </w:r>
+            <w:r>
+              <w:rPr>
+                <w:noProof/>
+                <w:sz w:val="32"/>
+                <w:szCs w:val="24"/>
+              </w:rPr>
+              <w:t>3</w:t>
+            </w:r>
+            <w:r>
+              <w:rPr>
+                <w:noProof/>
+                <w:sz w:val="32"/>
+                <w:szCs w:val="24"/>
+                <w:lang w:val="vi-VN"/>
+              </w:rPr>
+              <w:t>- 29/04/202</w:t>
+            </w:r>
+            <w:r>
+              <w:rPr>
+                <w:noProof/>
+                <w:sz w:val="32"/>
+                <w:szCs w:val="24"/>
+              </w:rPr>
+              <w:t>3</w:t>
+            </w:r>
+          </w:p>
+        </w:tc>
+        <w:tc>
+          <w:tcPr>
+            <w:tcW w:w="7970" w:type="dxa"/>
+            <w:vAlign w:val="center"/>
+          </w:tcPr>
+          <w:p>
+            <w:pPr>
+              <w:pStyle w:val="ListParagraph"/>
+              <w:numPr>
+                <w:ilvl w:val="0"/>
+                <w:numId w:val="5"/>
+              </w:numPr>
+              <w:spacing w:after="0" w:line="240" w:lineRule="auto"/>
+              <w:ind w:left="368" w:hanging="180"/>
+              <w:jc w:val="both"/>
+              <w:rPr>
+                <w:noProof/>
+                <w:sz w:val="32"/>
+                <w:szCs w:val="24"/>
+                <w:lang w:val="vi-VN"/>
+              </w:rPr>
+            </w:pPr>
+            <w:r>
+              <w:rPr>
+                <w:noProof/>
+                <w:sz w:val="32"/>
+                <w:szCs w:val="24"/>
+                <w:lang w:val="vi-VN"/>
+              </w:rPr>
+              <w:t>Viết bài báo cáo kết thúc dự án</w:t>
+            </w:r>
+          </w:p>
+        </w:tc>
+      </w:tr>
+    </w:tbl>
+    <w:p>
+      <w:pPr>
+        <w:jc w:val="both"/>
+        <w:rPr>
+          <w:noProof/>
+          <w:sz w:val="32"/>
+          <w:szCs w:val="24"/>
+          <w:lang w:val="vi-VN"/>
+        </w:rPr>
+      </w:pPr>
+    </w:p>
+    <w:p>
+      <w:pPr>
+        <w:pStyle w:val="ListParagraph"/>
+        <w:numPr>
+          <w:ilvl w:val="0"/>
+          <w:numId w:val="1"/>
+        </w:numPr>
+        <w:jc w:val="both"/>
+        <w:rPr>
+          <w:b/>
+          <w:bCs/>
+          <w:noProof/>
+          <w:sz w:val="32"/>
+          <w:szCs w:val="24"/>
+        </w:rPr>
+      </w:pPr>
+      <w:r>
+        <w:rPr>
+          <w:b/>
+          <w:bCs/>
+          <w:noProof/>
+          <w:sz w:val="32"/>
+          <w:szCs w:val="24"/>
+        </w:rPr>
+        <w:t>Công cụ và môi trường phát triển dự án</w:t>
+      </w:r>
+    </w:p>
+    <w:p>
+      <w:pPr>
+        <w:pStyle w:val="ListParagraph"/>
+        <w:numPr>
+          <w:ilvl w:val="0"/>
+          <w:numId w:val="5"/>
+        </w:numPr>
+        <w:ind w:left="1276" w:hanging="425"/>
+        <w:jc w:val="both"/>
+        <w:rPr>
+          <w:b/>
+          <w:bCs/>
+          <w:noProof/>
+          <w:sz w:val="32"/>
+          <w:szCs w:val="24"/>
+        </w:rPr>
+      </w:pPr>
+      <w:r>
+        <w:rPr>
+          <w:noProof/>
+          <w:sz w:val="32"/>
+          <w:szCs w:val="24"/>
+        </w:rPr>
+        <w:t>Cài đặt Eclipse và môi trường phù hợp (jdk19)</w:t>
+      </w:r>
+    </w:p>
+    <w:p>
+      <w:pPr>
+        <w:pStyle w:val="ListParagraph"/>
+        <w:numPr>
+          <w:ilvl w:val="0"/>
+          <w:numId w:val="5"/>
+        </w:numPr>
+        <w:ind w:left="1276" w:hanging="425"/>
+        <w:jc w:val="both"/>
+        <w:rPr>
+          <w:b/>
+          <w:bCs/>
+          <w:noProof/>
+          <w:sz w:val="32"/>
+          <w:szCs w:val="24"/>
+        </w:rPr>
+      </w:pPr>
+      <w:r>
+        <w:rPr>
+          <w:noProof/>
+          <w:sz w:val="32"/>
+          <w:szCs w:val="24"/>
+        </w:rPr>
+        <w:t>Công cụ làm việc của các thành viên trong nhóm: máy tính, các phần mềm hỗ trợ, công cụ kéo thả giao diện WindowBuilder</w:t>
+      </w:r>
+    </w:p>
+    <w:p>
+      <w:pPr>
+        <w:pStyle w:val="ListParagraph"/>
+        <w:numPr>
+          <w:ilvl w:val="0"/>
+          <w:numId w:val="5"/>
+        </w:numPr>
+        <w:ind w:left="1276" w:hanging="425"/>
+        <w:jc w:val="both"/>
+        <w:rPr>
+          <w:b/>
+          <w:bCs/>
+          <w:noProof/>
+          <w:sz w:val="32"/>
+          <w:szCs w:val="24"/>
+        </w:rPr>
+      </w:pPr>
+      <w:r>
+        <w:rPr>
+          <w:noProof/>
+          <w:sz w:val="32"/>
+          <w:szCs w:val="24"/>
+        </w:rPr>
+        <w:t>Cơ sở dữ liệu sử dụng SQL Server 2022 để có thể kết nối với phần mềm</w:t>
+      </w:r>
+    </w:p>
+    <w:p>
+      <w:pPr>
+        <w:jc w:val="both"/>
+        <w:rPr>
+          <w:b/>
+          <w:bCs/>
+          <w:noProof/>
+          <w:sz w:val="36"/>
+          <w:szCs w:val="36"/>
+        </w:rPr>
+      </w:pPr>
+      <w:r>
+        <w:rPr>
+          <w:b/>
+          <w:bCs/>
+          <w:noProof/>
+          <w:sz w:val="36"/>
+          <w:szCs w:val="36"/>
+        </w:rPr>
+        <w:t>P</w:t>
+      </w:r>
+      <w:r>
+        <w:rPr>
+          <w:b/>
+          <w:bCs/>
+          <w:noProof/>
+          <w:sz w:val="36"/>
+          <w:szCs w:val="36"/>
+        </w:rPr>
+        <w:t>HẦN</w:t>
+      </w:r>
+      <w:r>
+        <w:rPr>
+          <w:b/>
+          <w:bCs/>
+          <w:noProof/>
+          <w:sz w:val="36"/>
+          <w:szCs w:val="36"/>
+        </w:rPr>
+        <w:t xml:space="preserve"> 3: </w:t>
+      </w:r>
+      <w:r>
+        <w:rPr>
+          <w:b/>
+          <w:bCs/>
+          <w:noProof/>
+          <w:sz w:val="36"/>
+          <w:szCs w:val="36"/>
+        </w:rPr>
+        <w:t>MÔ TẢ ĐỀ BÀI</w:t>
+      </w:r>
+    </w:p>
+    <w:p>
+      <w:pPr>
+        <w:pStyle w:val="ListParagraph"/>
+        <w:numPr>
+          <w:ilvl w:val="0"/>
+          <w:numId w:val="7"/>
+        </w:numPr>
+        <w:jc w:val="both"/>
+        <w:rPr>
+          <w:b/>
+          <w:bCs/>
+          <w:noProof/>
+          <w:sz w:val="32"/>
+          <w:szCs w:val="32"/>
+        </w:rPr>
+      </w:pPr>
+      <w:r>
+        <w:rPr>
+          <w:b/>
+          <w:bCs/>
+          <w:noProof/>
+          <w:sz w:val="32"/>
+          <w:szCs w:val="32"/>
+        </w:rPr>
+        <w:t>Đặc tả</w:t>
+      </w:r>
+    </w:p>
     <w:sectPr>
       <w:pgSz w:w="12240" w:h="15840"/>
       <w:pgMar w:top="1440" w:right="1440" w:bottom="1440" w:left="1440" w:header="708" w:footer="708" w:gutter="0"/>
@@ -1760,6 +4459,775 @@
     </w:p>
   </w:footnote>
 </w:footnotes>
+</file>
+
+<file path=word/numbering.xml><?xml version="1.0" encoding="utf-8"?>
+<w:numbering xmlns:wpc="http://schemas.microsoft.com/office/word/2010/wordprocessingCanvas" xmlns:cx="http://schemas.microsoft.com/office/drawing/2014/chartex" xmlns:cx1="http://schemas.microsoft.com/office/drawing/2015/9/8/chartex" xmlns:cx2="http://schemas.microsoft.com/office/drawing/2015/10/21/chartex" xmlns:cx3="http://schemas.microsoft.com/office/drawing/2016/5/9/chartex" xmlns:cx4="http://schemas.microsoft.com/office/drawing/2016/5/10/chartex" xmlns:cx5="http://schemas.microsoft.com/office/drawing/2016/5/11/chartex" xmlns:cx6="http://schemas.microsoft.com/office/drawing/2016/5/12/chartex" xmlns:cx7="http://schemas.microsoft.com/office/drawing/2016/5/13/chartex" xmlns:cx8="http://schemas.microsoft.com/office/drawing/2016/5/14/chartex" xmlns:mc="http://schemas.openxmlformats.org/markup-compatibility/2006" xmlns:aink="http://schemas.microsoft.com/office/drawing/2016/ink" xmlns:am3d="http://schemas.microsoft.com/office/drawing/2017/model3d" xmlns:o="urn:schemas-microsoft-com:office:office" xmlns:oel="http://schemas.microsoft.com/office/2019/extlst" xmlns:r="http://schemas.openxmlformats.org/officeDocument/2006/relationships" xmlns:m="http://schemas.openxmlformats.org/officeDocument/2006/math" xmlns:v="urn:schemas-microsoft-com:vml" xmlns:wp14="http://schemas.microsoft.com/office/word/2010/wordprocessingDrawing" xmlns:wp="http://schemas.openxmlformats.org/drawingml/2006/wordprocessingDrawing" xmlns:w10="urn:schemas-microsoft-com:office:word" xmlns:w="http://schemas.openxmlformats.org/wordprocessingml/2006/main" xmlns:w14="http://schemas.microsoft.com/office/word/2010/wordml" xmlns:w15="http://schemas.microsoft.com/office/word/2012/wordml" xmlns:w16cex="http://schemas.microsoft.com/office/word/2018/wordml/cex" xmlns:w16cid="http://schemas.microsoft.com/office/word/2016/wordml/cid" xmlns:w16="http://schemas.microsoft.com/office/word/2018/wordml" xmlns:w16du="http://schemas.microsoft.com/office/word/2023/wordml/word16du" xmlns:w16sdtdh="http://schemas.microsoft.com/office/word/2020/wordml/sdtdatahash" xmlns:w16se="http://schemas.microsoft.com/office/word/2015/wordml/symex" xmlns:wpg="http://schemas.microsoft.com/office/word/2010/wordprocessingGroup" xmlns:wpi="http://schemas.microsoft.com/office/word/2010/wordprocessingInk" xmlns:wne="http://schemas.microsoft.com/office/word/2006/wordml" xmlns:wps="http://schemas.microsoft.com/office/word/2010/wordprocessingShape" mc:Ignorable="w14 w15 w16se w16cid w16 w16cex w16sdtdh wp14">
+  <w:abstractNum w:abstractNumId="0" w15:restartNumberingAfterBreak="0">
+    <w:nsid w:val="012D45BF"/>
+    <w:multiLevelType w:val="hybridMultilevel"/>
+    <w:tmpl w:val="3A86959A"/>
+    <w:lvl w:ilvl="0" w:tplc="813429B2">
+      <w:start w:val="7"/>
+      <w:numFmt w:val="bullet"/>
+      <w:lvlText w:val="-"/>
+      <w:lvlJc w:val="left"/>
+      <w:pPr>
+        <w:ind w:left="1353" w:hanging="360"/>
+      </w:pPr>
+      <w:rPr>
+        <w:rFonts w:ascii="Times New Roman" w:eastAsiaTheme="minorHAnsi" w:hAnsi="Times New Roman" w:cs="Times New Roman" w:hint="default"/>
+      </w:rPr>
+    </w:lvl>
+    <w:lvl w:ilvl="1" w:tplc="04090003" w:tentative="1">
+      <w:start w:val="1"/>
+      <w:numFmt w:val="bullet"/>
+      <w:lvlText w:val="o"/>
+      <w:lvlJc w:val="left"/>
+      <w:pPr>
+        <w:ind w:left="1440" w:hanging="360"/>
+      </w:pPr>
+      <w:rPr>
+        <w:rFonts w:ascii="Courier New" w:hAnsi="Courier New" w:cs="Courier New" w:hint="default"/>
+      </w:rPr>
+    </w:lvl>
+    <w:lvl w:ilvl="2" w:tplc="04090005" w:tentative="1">
+      <w:start w:val="1"/>
+      <w:numFmt w:val="bullet"/>
+      <w:lvlText w:val=""/>
+      <w:lvlJc w:val="left"/>
+      <w:pPr>
+        <w:ind w:left="2160" w:hanging="360"/>
+      </w:pPr>
+      <w:rPr>
+        <w:rFonts w:ascii="Wingdings" w:hAnsi="Wingdings" w:hint="default"/>
+      </w:rPr>
+    </w:lvl>
+    <w:lvl w:ilvl="3" w:tplc="04090001" w:tentative="1">
+      <w:start w:val="1"/>
+      <w:numFmt w:val="bullet"/>
+      <w:lvlText w:val=""/>
+      <w:lvlJc w:val="left"/>
+      <w:pPr>
+        <w:ind w:left="2880" w:hanging="360"/>
+      </w:pPr>
+      <w:rPr>
+        <w:rFonts w:ascii="Symbol" w:hAnsi="Symbol" w:hint="default"/>
+      </w:rPr>
+    </w:lvl>
+    <w:lvl w:ilvl="4" w:tplc="04090003" w:tentative="1">
+      <w:start w:val="1"/>
+      <w:numFmt w:val="bullet"/>
+      <w:lvlText w:val="o"/>
+      <w:lvlJc w:val="left"/>
+      <w:pPr>
+        <w:ind w:left="3600" w:hanging="360"/>
+      </w:pPr>
+      <w:rPr>
+        <w:rFonts w:ascii="Courier New" w:hAnsi="Courier New" w:cs="Courier New" w:hint="default"/>
+      </w:rPr>
+    </w:lvl>
+    <w:lvl w:ilvl="5" w:tplc="04090005" w:tentative="1">
+      <w:start w:val="1"/>
+      <w:numFmt w:val="bullet"/>
+      <w:lvlText w:val=""/>
+      <w:lvlJc w:val="left"/>
+      <w:pPr>
+        <w:ind w:left="4320" w:hanging="360"/>
+      </w:pPr>
+      <w:rPr>
+        <w:rFonts w:ascii="Wingdings" w:hAnsi="Wingdings" w:hint="default"/>
+      </w:rPr>
+    </w:lvl>
+    <w:lvl w:ilvl="6" w:tplc="04090001" w:tentative="1">
+      <w:start w:val="1"/>
+      <w:numFmt w:val="bullet"/>
+      <w:lvlText w:val=""/>
+      <w:lvlJc w:val="left"/>
+      <w:pPr>
+        <w:ind w:left="5040" w:hanging="360"/>
+      </w:pPr>
+      <w:rPr>
+        <w:rFonts w:ascii="Symbol" w:hAnsi="Symbol" w:hint="default"/>
+      </w:rPr>
+    </w:lvl>
+    <w:lvl w:ilvl="7" w:tplc="04090003" w:tentative="1">
+      <w:start w:val="1"/>
+      <w:numFmt w:val="bullet"/>
+      <w:lvlText w:val="o"/>
+      <w:lvlJc w:val="left"/>
+      <w:pPr>
+        <w:ind w:left="5760" w:hanging="360"/>
+      </w:pPr>
+      <w:rPr>
+        <w:rFonts w:ascii="Courier New" w:hAnsi="Courier New" w:cs="Courier New" w:hint="default"/>
+      </w:rPr>
+    </w:lvl>
+    <w:lvl w:ilvl="8" w:tplc="04090005" w:tentative="1">
+      <w:start w:val="1"/>
+      <w:numFmt w:val="bullet"/>
+      <w:lvlText w:val=""/>
+      <w:lvlJc w:val="left"/>
+      <w:pPr>
+        <w:ind w:left="6480" w:hanging="360"/>
+      </w:pPr>
+      <w:rPr>
+        <w:rFonts w:ascii="Wingdings" w:hAnsi="Wingdings" w:hint="default"/>
+      </w:rPr>
+    </w:lvl>
+  </w:abstractNum>
+  <w:abstractNum w:abstractNumId="1" w15:restartNumberingAfterBreak="0">
+    <w:nsid w:val="0C6C3335"/>
+    <w:multiLevelType w:val="hybridMultilevel"/>
+    <w:tmpl w:val="79649372"/>
+    <w:lvl w:ilvl="0" w:tplc="813429B2">
+      <w:start w:val="7"/>
+      <w:numFmt w:val="bullet"/>
+      <w:lvlText w:val="-"/>
+      <w:lvlJc w:val="left"/>
+      <w:pPr>
+        <w:ind w:left="720" w:hanging="360"/>
+      </w:pPr>
+      <w:rPr>
+        <w:rFonts w:ascii="Times New Roman" w:eastAsiaTheme="minorHAnsi" w:hAnsi="Times New Roman" w:cs="Times New Roman" w:hint="default"/>
+      </w:rPr>
+    </w:lvl>
+    <w:lvl w:ilvl="1" w:tplc="04090003" w:tentative="1">
+      <w:start w:val="1"/>
+      <w:numFmt w:val="bullet"/>
+      <w:lvlText w:val="o"/>
+      <w:lvlJc w:val="left"/>
+      <w:pPr>
+        <w:ind w:left="1440" w:hanging="360"/>
+      </w:pPr>
+      <w:rPr>
+        <w:rFonts w:ascii="Courier New" w:hAnsi="Courier New" w:cs="Courier New" w:hint="default"/>
+      </w:rPr>
+    </w:lvl>
+    <w:lvl w:ilvl="2" w:tplc="04090005" w:tentative="1">
+      <w:start w:val="1"/>
+      <w:numFmt w:val="bullet"/>
+      <w:lvlText w:val=""/>
+      <w:lvlJc w:val="left"/>
+      <w:pPr>
+        <w:ind w:left="2160" w:hanging="360"/>
+      </w:pPr>
+      <w:rPr>
+        <w:rFonts w:ascii="Wingdings" w:hAnsi="Wingdings" w:hint="default"/>
+      </w:rPr>
+    </w:lvl>
+    <w:lvl w:ilvl="3" w:tplc="04090001" w:tentative="1">
+      <w:start w:val="1"/>
+      <w:numFmt w:val="bullet"/>
+      <w:lvlText w:val=""/>
+      <w:lvlJc w:val="left"/>
+      <w:pPr>
+        <w:ind w:left="2880" w:hanging="360"/>
+      </w:pPr>
+      <w:rPr>
+        <w:rFonts w:ascii="Symbol" w:hAnsi="Symbol" w:hint="default"/>
+      </w:rPr>
+    </w:lvl>
+    <w:lvl w:ilvl="4" w:tplc="04090003" w:tentative="1">
+      <w:start w:val="1"/>
+      <w:numFmt w:val="bullet"/>
+      <w:lvlText w:val="o"/>
+      <w:lvlJc w:val="left"/>
+      <w:pPr>
+        <w:ind w:left="3600" w:hanging="360"/>
+      </w:pPr>
+      <w:rPr>
+        <w:rFonts w:ascii="Courier New" w:hAnsi="Courier New" w:cs="Courier New" w:hint="default"/>
+      </w:rPr>
+    </w:lvl>
+    <w:lvl w:ilvl="5" w:tplc="04090005" w:tentative="1">
+      <w:start w:val="1"/>
+      <w:numFmt w:val="bullet"/>
+      <w:lvlText w:val=""/>
+      <w:lvlJc w:val="left"/>
+      <w:pPr>
+        <w:ind w:left="4320" w:hanging="360"/>
+      </w:pPr>
+      <w:rPr>
+        <w:rFonts w:ascii="Wingdings" w:hAnsi="Wingdings" w:hint="default"/>
+      </w:rPr>
+    </w:lvl>
+    <w:lvl w:ilvl="6" w:tplc="04090001" w:tentative="1">
+      <w:start w:val="1"/>
+      <w:numFmt w:val="bullet"/>
+      <w:lvlText w:val=""/>
+      <w:lvlJc w:val="left"/>
+      <w:pPr>
+        <w:ind w:left="5040" w:hanging="360"/>
+      </w:pPr>
+      <w:rPr>
+        <w:rFonts w:ascii="Symbol" w:hAnsi="Symbol" w:hint="default"/>
+      </w:rPr>
+    </w:lvl>
+    <w:lvl w:ilvl="7" w:tplc="04090003" w:tentative="1">
+      <w:start w:val="1"/>
+      <w:numFmt w:val="bullet"/>
+      <w:lvlText w:val="o"/>
+      <w:lvlJc w:val="left"/>
+      <w:pPr>
+        <w:ind w:left="5760" w:hanging="360"/>
+      </w:pPr>
+      <w:rPr>
+        <w:rFonts w:ascii="Courier New" w:hAnsi="Courier New" w:cs="Courier New" w:hint="default"/>
+      </w:rPr>
+    </w:lvl>
+    <w:lvl w:ilvl="8" w:tplc="04090005" w:tentative="1">
+      <w:start w:val="1"/>
+      <w:numFmt w:val="bullet"/>
+      <w:lvlText w:val=""/>
+      <w:lvlJc w:val="left"/>
+      <w:pPr>
+        <w:ind w:left="6480" w:hanging="360"/>
+      </w:pPr>
+      <w:rPr>
+        <w:rFonts w:ascii="Wingdings" w:hAnsi="Wingdings" w:hint="default"/>
+      </w:rPr>
+    </w:lvl>
+  </w:abstractNum>
+  <w:abstractNum w:abstractNumId="2" w15:restartNumberingAfterBreak="0">
+    <w:nsid w:val="109F65B7"/>
+    <w:multiLevelType w:val="hybridMultilevel"/>
+    <w:tmpl w:val="091CCD42"/>
+    <w:lvl w:ilvl="0" w:tplc="0409000F">
+      <w:start w:val="1"/>
+      <w:numFmt w:val="decimal"/>
+      <w:lvlText w:val="%1."/>
+      <w:lvlJc w:val="left"/>
+      <w:pPr>
+        <w:ind w:left="720" w:hanging="360"/>
+      </w:pPr>
+      <w:rPr>
+        <w:rFonts w:hint="default"/>
+      </w:rPr>
+    </w:lvl>
+    <w:lvl w:ilvl="1" w:tplc="04090019" w:tentative="1">
+      <w:start w:val="1"/>
+      <w:numFmt w:val="lowerLetter"/>
+      <w:lvlText w:val="%2."/>
+      <w:lvlJc w:val="left"/>
+      <w:pPr>
+        <w:ind w:left="1440" w:hanging="360"/>
+      </w:pPr>
+    </w:lvl>
+    <w:lvl w:ilvl="2" w:tplc="0409001B" w:tentative="1">
+      <w:start w:val="1"/>
+      <w:numFmt w:val="lowerRoman"/>
+      <w:lvlText w:val="%3."/>
+      <w:lvlJc w:val="right"/>
+      <w:pPr>
+        <w:ind w:left="2160" w:hanging="180"/>
+      </w:pPr>
+    </w:lvl>
+    <w:lvl w:ilvl="3" w:tplc="0409000F" w:tentative="1">
+      <w:start w:val="1"/>
+      <w:numFmt w:val="decimal"/>
+      <w:lvlText w:val="%4."/>
+      <w:lvlJc w:val="left"/>
+      <w:pPr>
+        <w:ind w:left="2880" w:hanging="360"/>
+      </w:pPr>
+    </w:lvl>
+    <w:lvl w:ilvl="4" w:tplc="04090019" w:tentative="1">
+      <w:start w:val="1"/>
+      <w:numFmt w:val="lowerLetter"/>
+      <w:lvlText w:val="%5."/>
+      <w:lvlJc w:val="left"/>
+      <w:pPr>
+        <w:ind w:left="3600" w:hanging="360"/>
+      </w:pPr>
+    </w:lvl>
+    <w:lvl w:ilvl="5" w:tplc="0409001B" w:tentative="1">
+      <w:start w:val="1"/>
+      <w:numFmt w:val="lowerRoman"/>
+      <w:lvlText w:val="%6."/>
+      <w:lvlJc w:val="right"/>
+      <w:pPr>
+        <w:ind w:left="4320" w:hanging="180"/>
+      </w:pPr>
+    </w:lvl>
+    <w:lvl w:ilvl="6" w:tplc="0409000F" w:tentative="1">
+      <w:start w:val="1"/>
+      <w:numFmt w:val="decimal"/>
+      <w:lvlText w:val="%7."/>
+      <w:lvlJc w:val="left"/>
+      <w:pPr>
+        <w:ind w:left="5040" w:hanging="360"/>
+      </w:pPr>
+    </w:lvl>
+    <w:lvl w:ilvl="7" w:tplc="04090019" w:tentative="1">
+      <w:start w:val="1"/>
+      <w:numFmt w:val="lowerLetter"/>
+      <w:lvlText w:val="%8."/>
+      <w:lvlJc w:val="left"/>
+      <w:pPr>
+        <w:ind w:left="5760" w:hanging="360"/>
+      </w:pPr>
+    </w:lvl>
+    <w:lvl w:ilvl="8" w:tplc="0409001B" w:tentative="1">
+      <w:start w:val="1"/>
+      <w:numFmt w:val="lowerRoman"/>
+      <w:lvlText w:val="%9."/>
+      <w:lvlJc w:val="right"/>
+      <w:pPr>
+        <w:ind w:left="6480" w:hanging="180"/>
+      </w:pPr>
+    </w:lvl>
+  </w:abstractNum>
+  <w:abstractNum w:abstractNumId="3" w15:restartNumberingAfterBreak="0">
+    <w:nsid w:val="21782B89"/>
+    <w:multiLevelType w:val="hybridMultilevel"/>
+    <w:tmpl w:val="5A7CE47A"/>
+    <w:lvl w:ilvl="0" w:tplc="D1809922">
+      <w:start w:val="2"/>
+      <w:numFmt w:val="bullet"/>
+      <w:lvlText w:val="-"/>
+      <w:lvlJc w:val="left"/>
+      <w:pPr>
+        <w:ind w:left="1212" w:hanging="360"/>
+      </w:pPr>
+      <w:rPr>
+        <w:rFonts w:ascii="Times New Roman" w:eastAsiaTheme="minorHAnsi" w:hAnsi="Times New Roman" w:cs="Times New Roman" w:hint="default"/>
+      </w:rPr>
+    </w:lvl>
+    <w:lvl w:ilvl="1" w:tplc="04090003" w:tentative="1">
+      <w:start w:val="1"/>
+      <w:numFmt w:val="bullet"/>
+      <w:lvlText w:val="o"/>
+      <w:lvlJc w:val="left"/>
+      <w:pPr>
+        <w:ind w:left="2237" w:hanging="360"/>
+      </w:pPr>
+      <w:rPr>
+        <w:rFonts w:ascii="Courier New" w:hAnsi="Courier New" w:cs="Courier New" w:hint="default"/>
+      </w:rPr>
+    </w:lvl>
+    <w:lvl w:ilvl="2" w:tplc="04090005" w:tentative="1">
+      <w:start w:val="1"/>
+      <w:numFmt w:val="bullet"/>
+      <w:lvlText w:val=""/>
+      <w:lvlJc w:val="left"/>
+      <w:pPr>
+        <w:ind w:left="2957" w:hanging="360"/>
+      </w:pPr>
+      <w:rPr>
+        <w:rFonts w:ascii="Wingdings" w:hAnsi="Wingdings" w:hint="default"/>
+      </w:rPr>
+    </w:lvl>
+    <w:lvl w:ilvl="3" w:tplc="04090001" w:tentative="1">
+      <w:start w:val="1"/>
+      <w:numFmt w:val="bullet"/>
+      <w:lvlText w:val=""/>
+      <w:lvlJc w:val="left"/>
+      <w:pPr>
+        <w:ind w:left="3677" w:hanging="360"/>
+      </w:pPr>
+      <w:rPr>
+        <w:rFonts w:ascii="Symbol" w:hAnsi="Symbol" w:hint="default"/>
+      </w:rPr>
+    </w:lvl>
+    <w:lvl w:ilvl="4" w:tplc="04090003" w:tentative="1">
+      <w:start w:val="1"/>
+      <w:numFmt w:val="bullet"/>
+      <w:lvlText w:val="o"/>
+      <w:lvlJc w:val="left"/>
+      <w:pPr>
+        <w:ind w:left="4397" w:hanging="360"/>
+      </w:pPr>
+      <w:rPr>
+        <w:rFonts w:ascii="Courier New" w:hAnsi="Courier New" w:cs="Courier New" w:hint="default"/>
+      </w:rPr>
+    </w:lvl>
+    <w:lvl w:ilvl="5" w:tplc="04090005" w:tentative="1">
+      <w:start w:val="1"/>
+      <w:numFmt w:val="bullet"/>
+      <w:lvlText w:val=""/>
+      <w:lvlJc w:val="left"/>
+      <w:pPr>
+        <w:ind w:left="5117" w:hanging="360"/>
+      </w:pPr>
+      <w:rPr>
+        <w:rFonts w:ascii="Wingdings" w:hAnsi="Wingdings" w:hint="default"/>
+      </w:rPr>
+    </w:lvl>
+    <w:lvl w:ilvl="6" w:tplc="04090001" w:tentative="1">
+      <w:start w:val="1"/>
+      <w:numFmt w:val="bullet"/>
+      <w:lvlText w:val=""/>
+      <w:lvlJc w:val="left"/>
+      <w:pPr>
+        <w:ind w:left="5837" w:hanging="360"/>
+      </w:pPr>
+      <w:rPr>
+        <w:rFonts w:ascii="Symbol" w:hAnsi="Symbol" w:hint="default"/>
+      </w:rPr>
+    </w:lvl>
+    <w:lvl w:ilvl="7" w:tplc="04090003" w:tentative="1">
+      <w:start w:val="1"/>
+      <w:numFmt w:val="bullet"/>
+      <w:lvlText w:val="o"/>
+      <w:lvlJc w:val="left"/>
+      <w:pPr>
+        <w:ind w:left="6557" w:hanging="360"/>
+      </w:pPr>
+      <w:rPr>
+        <w:rFonts w:ascii="Courier New" w:hAnsi="Courier New" w:cs="Courier New" w:hint="default"/>
+      </w:rPr>
+    </w:lvl>
+    <w:lvl w:ilvl="8" w:tplc="04090005" w:tentative="1">
+      <w:start w:val="1"/>
+      <w:numFmt w:val="bullet"/>
+      <w:lvlText w:val=""/>
+      <w:lvlJc w:val="left"/>
+      <w:pPr>
+        <w:ind w:left="7277" w:hanging="360"/>
+      </w:pPr>
+      <w:rPr>
+        <w:rFonts w:ascii="Wingdings" w:hAnsi="Wingdings" w:hint="default"/>
+      </w:rPr>
+    </w:lvl>
+  </w:abstractNum>
+  <w:abstractNum w:abstractNumId="4" w15:restartNumberingAfterBreak="0">
+    <w:nsid w:val="2ADE4789"/>
+    <w:multiLevelType w:val="hybridMultilevel"/>
+    <w:tmpl w:val="04384C7C"/>
+    <w:lvl w:ilvl="0" w:tplc="0409000F">
+      <w:start w:val="1"/>
+      <w:numFmt w:val="decimal"/>
+      <w:lvlText w:val="%1."/>
+      <w:lvlJc w:val="left"/>
+      <w:pPr>
+        <w:ind w:left="720" w:hanging="360"/>
+      </w:pPr>
+      <w:rPr>
+        <w:rFonts w:hint="default"/>
+      </w:rPr>
+    </w:lvl>
+    <w:lvl w:ilvl="1" w:tplc="04090019" w:tentative="1">
+      <w:start w:val="1"/>
+      <w:numFmt w:val="lowerLetter"/>
+      <w:lvlText w:val="%2."/>
+      <w:lvlJc w:val="left"/>
+      <w:pPr>
+        <w:ind w:left="1440" w:hanging="360"/>
+      </w:pPr>
+    </w:lvl>
+    <w:lvl w:ilvl="2" w:tplc="0409001B" w:tentative="1">
+      <w:start w:val="1"/>
+      <w:numFmt w:val="lowerRoman"/>
+      <w:lvlText w:val="%3."/>
+      <w:lvlJc w:val="right"/>
+      <w:pPr>
+        <w:ind w:left="2160" w:hanging="180"/>
+      </w:pPr>
+    </w:lvl>
+    <w:lvl w:ilvl="3" w:tplc="0409000F" w:tentative="1">
+      <w:start w:val="1"/>
+      <w:numFmt w:val="decimal"/>
+      <w:lvlText w:val="%4."/>
+      <w:lvlJc w:val="left"/>
+      <w:pPr>
+        <w:ind w:left="2880" w:hanging="360"/>
+      </w:pPr>
+    </w:lvl>
+    <w:lvl w:ilvl="4" w:tplc="04090019" w:tentative="1">
+      <w:start w:val="1"/>
+      <w:numFmt w:val="lowerLetter"/>
+      <w:lvlText w:val="%5."/>
+      <w:lvlJc w:val="left"/>
+      <w:pPr>
+        <w:ind w:left="3600" w:hanging="360"/>
+      </w:pPr>
+    </w:lvl>
+    <w:lvl w:ilvl="5" w:tplc="0409001B" w:tentative="1">
+      <w:start w:val="1"/>
+      <w:numFmt w:val="lowerRoman"/>
+      <w:lvlText w:val="%6."/>
+      <w:lvlJc w:val="right"/>
+      <w:pPr>
+        <w:ind w:left="4320" w:hanging="180"/>
+      </w:pPr>
+    </w:lvl>
+    <w:lvl w:ilvl="6" w:tplc="0409000F" w:tentative="1">
+      <w:start w:val="1"/>
+      <w:numFmt w:val="decimal"/>
+      <w:lvlText w:val="%7."/>
+      <w:lvlJc w:val="left"/>
+      <w:pPr>
+        <w:ind w:left="5040" w:hanging="360"/>
+      </w:pPr>
+    </w:lvl>
+    <w:lvl w:ilvl="7" w:tplc="04090019" w:tentative="1">
+      <w:start w:val="1"/>
+      <w:numFmt w:val="lowerLetter"/>
+      <w:lvlText w:val="%8."/>
+      <w:lvlJc w:val="left"/>
+      <w:pPr>
+        <w:ind w:left="5760" w:hanging="360"/>
+      </w:pPr>
+    </w:lvl>
+    <w:lvl w:ilvl="8" w:tplc="0409001B" w:tentative="1">
+      <w:start w:val="1"/>
+      <w:numFmt w:val="lowerRoman"/>
+      <w:lvlText w:val="%9."/>
+      <w:lvlJc w:val="right"/>
+      <w:pPr>
+        <w:ind w:left="6480" w:hanging="180"/>
+      </w:pPr>
+    </w:lvl>
+  </w:abstractNum>
+  <w:abstractNum w:abstractNumId="5" w15:restartNumberingAfterBreak="0">
+    <w:nsid w:val="4CD968F0"/>
+    <w:multiLevelType w:val="hybridMultilevel"/>
+    <w:tmpl w:val="BD1EABBE"/>
+    <w:lvl w:ilvl="0" w:tplc="813429B2">
+      <w:start w:val="7"/>
+      <w:numFmt w:val="bullet"/>
+      <w:lvlText w:val="-"/>
+      <w:lvlJc w:val="left"/>
+      <w:pPr>
+        <w:ind w:left="613" w:hanging="360"/>
+      </w:pPr>
+      <w:rPr>
+        <w:rFonts w:ascii="Times New Roman" w:eastAsiaTheme="minorHAnsi" w:hAnsi="Times New Roman" w:cs="Times New Roman" w:hint="default"/>
+      </w:rPr>
+    </w:lvl>
+    <w:lvl w:ilvl="1" w:tplc="04090003" w:tentative="1">
+      <w:start w:val="1"/>
+      <w:numFmt w:val="bullet"/>
+      <w:lvlText w:val="o"/>
+      <w:lvlJc w:val="left"/>
+      <w:pPr>
+        <w:ind w:left="1333" w:hanging="360"/>
+      </w:pPr>
+      <w:rPr>
+        <w:rFonts w:ascii="Courier New" w:hAnsi="Courier New" w:cs="Courier New" w:hint="default"/>
+      </w:rPr>
+    </w:lvl>
+    <w:lvl w:ilvl="2" w:tplc="04090005" w:tentative="1">
+      <w:start w:val="1"/>
+      <w:numFmt w:val="bullet"/>
+      <w:lvlText w:val=""/>
+      <w:lvlJc w:val="left"/>
+      <w:pPr>
+        <w:ind w:left="2053" w:hanging="360"/>
+      </w:pPr>
+      <w:rPr>
+        <w:rFonts w:ascii="Wingdings" w:hAnsi="Wingdings" w:hint="default"/>
+      </w:rPr>
+    </w:lvl>
+    <w:lvl w:ilvl="3" w:tplc="04090001" w:tentative="1">
+      <w:start w:val="1"/>
+      <w:numFmt w:val="bullet"/>
+      <w:lvlText w:val=""/>
+      <w:lvlJc w:val="left"/>
+      <w:pPr>
+        <w:ind w:left="2773" w:hanging="360"/>
+      </w:pPr>
+      <w:rPr>
+        <w:rFonts w:ascii="Symbol" w:hAnsi="Symbol" w:hint="default"/>
+      </w:rPr>
+    </w:lvl>
+    <w:lvl w:ilvl="4" w:tplc="04090003" w:tentative="1">
+      <w:start w:val="1"/>
+      <w:numFmt w:val="bullet"/>
+      <w:lvlText w:val="o"/>
+      <w:lvlJc w:val="left"/>
+      <w:pPr>
+        <w:ind w:left="3493" w:hanging="360"/>
+      </w:pPr>
+      <w:rPr>
+        <w:rFonts w:ascii="Courier New" w:hAnsi="Courier New" w:cs="Courier New" w:hint="default"/>
+      </w:rPr>
+    </w:lvl>
+    <w:lvl w:ilvl="5" w:tplc="04090005" w:tentative="1">
+      <w:start w:val="1"/>
+      <w:numFmt w:val="bullet"/>
+      <w:lvlText w:val=""/>
+      <w:lvlJc w:val="left"/>
+      <w:pPr>
+        <w:ind w:left="4213" w:hanging="360"/>
+      </w:pPr>
+      <w:rPr>
+        <w:rFonts w:ascii="Wingdings" w:hAnsi="Wingdings" w:hint="default"/>
+      </w:rPr>
+    </w:lvl>
+    <w:lvl w:ilvl="6" w:tplc="04090001" w:tentative="1">
+      <w:start w:val="1"/>
+      <w:numFmt w:val="bullet"/>
+      <w:lvlText w:val=""/>
+      <w:lvlJc w:val="left"/>
+      <w:pPr>
+        <w:ind w:left="4933" w:hanging="360"/>
+      </w:pPr>
+      <w:rPr>
+        <w:rFonts w:ascii="Symbol" w:hAnsi="Symbol" w:hint="default"/>
+      </w:rPr>
+    </w:lvl>
+    <w:lvl w:ilvl="7" w:tplc="04090003" w:tentative="1">
+      <w:start w:val="1"/>
+      <w:numFmt w:val="bullet"/>
+      <w:lvlText w:val="o"/>
+      <w:lvlJc w:val="left"/>
+      <w:pPr>
+        <w:ind w:left="5653" w:hanging="360"/>
+      </w:pPr>
+      <w:rPr>
+        <w:rFonts w:ascii="Courier New" w:hAnsi="Courier New" w:cs="Courier New" w:hint="default"/>
+      </w:rPr>
+    </w:lvl>
+    <w:lvl w:ilvl="8" w:tplc="04090005" w:tentative="1">
+      <w:start w:val="1"/>
+      <w:numFmt w:val="bullet"/>
+      <w:lvlText w:val=""/>
+      <w:lvlJc w:val="left"/>
+      <w:pPr>
+        <w:ind w:left="6373" w:hanging="360"/>
+      </w:pPr>
+      <w:rPr>
+        <w:rFonts w:ascii="Wingdings" w:hAnsi="Wingdings" w:hint="default"/>
+      </w:rPr>
+    </w:lvl>
+  </w:abstractNum>
+  <w:abstractNum w:abstractNumId="6" w15:restartNumberingAfterBreak="0">
+    <w:nsid w:val="67EA37BA"/>
+    <w:multiLevelType w:val="hybridMultilevel"/>
+    <w:tmpl w:val="8F3ECD90"/>
+    <w:lvl w:ilvl="0" w:tplc="0409000B">
+      <w:start w:val="1"/>
+      <w:numFmt w:val="bullet"/>
+      <w:lvlText w:val=""/>
+      <w:lvlJc w:val="left"/>
+      <w:pPr>
+        <w:ind w:left="928" w:hanging="360"/>
+      </w:pPr>
+      <w:rPr>
+        <w:rFonts w:ascii="Wingdings" w:hAnsi="Wingdings" w:hint="default"/>
+      </w:rPr>
+    </w:lvl>
+    <w:lvl w:ilvl="1" w:tplc="04090003" w:tentative="1">
+      <w:start w:val="1"/>
+      <w:numFmt w:val="bullet"/>
+      <w:lvlText w:val="o"/>
+      <w:lvlJc w:val="left"/>
+      <w:pPr>
+        <w:ind w:left="1876" w:hanging="360"/>
+      </w:pPr>
+      <w:rPr>
+        <w:rFonts w:ascii="Courier New" w:hAnsi="Courier New" w:cs="Courier New" w:hint="default"/>
+      </w:rPr>
+    </w:lvl>
+    <w:lvl w:ilvl="2" w:tplc="04090005" w:tentative="1">
+      <w:start w:val="1"/>
+      <w:numFmt w:val="bullet"/>
+      <w:lvlText w:val=""/>
+      <w:lvlJc w:val="left"/>
+      <w:pPr>
+        <w:ind w:left="2596" w:hanging="360"/>
+      </w:pPr>
+      <w:rPr>
+        <w:rFonts w:ascii="Wingdings" w:hAnsi="Wingdings" w:hint="default"/>
+      </w:rPr>
+    </w:lvl>
+    <w:lvl w:ilvl="3" w:tplc="04090001" w:tentative="1">
+      <w:start w:val="1"/>
+      <w:numFmt w:val="bullet"/>
+      <w:lvlText w:val=""/>
+      <w:lvlJc w:val="left"/>
+      <w:pPr>
+        <w:ind w:left="3316" w:hanging="360"/>
+      </w:pPr>
+      <w:rPr>
+        <w:rFonts w:ascii="Symbol" w:hAnsi="Symbol" w:hint="default"/>
+      </w:rPr>
+    </w:lvl>
+    <w:lvl w:ilvl="4" w:tplc="04090003" w:tentative="1">
+      <w:start w:val="1"/>
+      <w:numFmt w:val="bullet"/>
+      <w:lvlText w:val="o"/>
+      <w:lvlJc w:val="left"/>
+      <w:pPr>
+        <w:ind w:left="4036" w:hanging="360"/>
+      </w:pPr>
+      <w:rPr>
+        <w:rFonts w:ascii="Courier New" w:hAnsi="Courier New" w:cs="Courier New" w:hint="default"/>
+      </w:rPr>
+    </w:lvl>
+    <w:lvl w:ilvl="5" w:tplc="04090005" w:tentative="1">
+      <w:start w:val="1"/>
+      <w:numFmt w:val="bullet"/>
+      <w:lvlText w:val=""/>
+      <w:lvlJc w:val="left"/>
+      <w:pPr>
+        <w:ind w:left="4756" w:hanging="360"/>
+      </w:pPr>
+      <w:rPr>
+        <w:rFonts w:ascii="Wingdings" w:hAnsi="Wingdings" w:hint="default"/>
+      </w:rPr>
+    </w:lvl>
+    <w:lvl w:ilvl="6" w:tplc="04090001" w:tentative="1">
+      <w:start w:val="1"/>
+      <w:numFmt w:val="bullet"/>
+      <w:lvlText w:val=""/>
+      <w:lvlJc w:val="left"/>
+      <w:pPr>
+        <w:ind w:left="5476" w:hanging="360"/>
+      </w:pPr>
+      <w:rPr>
+        <w:rFonts w:ascii="Symbol" w:hAnsi="Symbol" w:hint="default"/>
+      </w:rPr>
+    </w:lvl>
+    <w:lvl w:ilvl="7" w:tplc="04090003" w:tentative="1">
+      <w:start w:val="1"/>
+      <w:numFmt w:val="bullet"/>
+      <w:lvlText w:val="o"/>
+      <w:lvlJc w:val="left"/>
+      <w:pPr>
+        <w:ind w:left="6196" w:hanging="360"/>
+      </w:pPr>
+      <w:rPr>
+        <w:rFonts w:ascii="Courier New" w:hAnsi="Courier New" w:cs="Courier New" w:hint="default"/>
+      </w:rPr>
+    </w:lvl>
+    <w:lvl w:ilvl="8" w:tplc="04090005" w:tentative="1">
+      <w:start w:val="1"/>
+      <w:numFmt w:val="bullet"/>
+      <w:lvlText w:val=""/>
+      <w:lvlJc w:val="left"/>
+      <w:pPr>
+        <w:ind w:left="6916" w:hanging="360"/>
+      </w:pPr>
+      <w:rPr>
+        <w:rFonts w:ascii="Wingdings" w:hAnsi="Wingdings" w:hint="default"/>
+      </w:rPr>
+    </w:lvl>
+  </w:abstractNum>
+  <w:num w:numId="1" w16cid:durableId="1658339191">
+    <w:abstractNumId w:val="4"/>
+  </w:num>
+  <w:num w:numId="2" w16cid:durableId="1429814992">
+    <w:abstractNumId w:val="6"/>
+  </w:num>
+  <w:num w:numId="3" w16cid:durableId="2115591947">
+    <w:abstractNumId w:val="3"/>
+  </w:num>
+  <w:num w:numId="4" w16cid:durableId="1488740898">
+    <w:abstractNumId w:val="1"/>
+  </w:num>
+  <w:num w:numId="5" w16cid:durableId="1636523499">
+    <w:abstractNumId w:val="0"/>
+  </w:num>
+  <w:num w:numId="6" w16cid:durableId="1282298321">
+    <w:abstractNumId w:val="5"/>
+  </w:num>
+  <w:num w:numId="7" w16cid:durableId="156658187">
+    <w:abstractNumId w:val="2"/>
+  </w:num>
+</w:numbering>
 </file>
 
 <file path=word/styles.xml><?xml version="1.0" encoding="utf-8"?>
@@ -2310,6 +5778,17 @@
       <w:lang w:val="en-US"/>
     </w:rPr>
   </w:style>
+  <w:style w:type="paragraph" w:styleId="ListParagraph">
+    <w:name w:val="List Paragraph"/>
+    <w:basedOn w:val="Normal"/>
+    <w:uiPriority w:val="34"/>
+    <w:qFormat/>
+    <w:rsid w:val="00761512"/>
+    <w:pPr>
+      <w:ind w:left="720"/>
+      <w:contextualSpacing/>
+    </w:pPr>
+  </w:style>
 </w:styles>
 </file>
 

</xml_diff>

<commit_message>
Update entity LoHang, LoaiXe, XeMay, GUI Login
</commit_message>
<xml_diff>
--- a/document/Nhom10_QuanLyBanXeMay.docx
+++ b/document/Nhom10_QuanLyBanXeMay.docx
@@ -463,7 +463,7 @@
     <w:tbl>
       <w:tblPr>
         <w:tblStyle w:val="TableGrid"/>
-        <w:tblpPr w:leftFromText="180" w:rightFromText="180" w:vertAnchor="text" w:horzAnchor="margin" w:tblpXSpec="center" w:tblpY="5667"/>
+        <w:tblpPr w:leftFromText="180" w:rightFromText="180" w:vertAnchor="text" w:horzAnchor="margin" w:tblpY="5106"/>
         <w:tblOverlap w:val="never"/>
         <w:tblW w:w="10012" w:type="dxa"/>
         <w:tblBorders>
@@ -507,7 +507,6 @@
                 <w:szCs w:val="28"/>
                 <w:lang w:val="vi-VN"/>
               </w:rPr>
-              <w:lastRenderedPageBreak/>
               <w:t>Thành phố Hồ Chí Minh, ngày 0</w:t>
             </w:r>
             <w:r>
@@ -4394,6 +4393,441 @@
         </w:rPr>
         <w:t>Đặc tả</w:t>
       </w:r>
+    </w:p>
+    <w:p>
+      <w:pPr>
+        <w:ind w:left="360"/>
+        <w:jc w:val="both"/>
+        <w:rPr>
+          <w:noProof/>
+          <w:sz w:val="32"/>
+          <w:szCs w:val="32"/>
+        </w:rPr>
+      </w:pPr>
+      <w:r>
+        <w:rPr>
+          <w:noProof/>
+          <w:sz w:val="32"/>
+          <w:szCs w:val="32"/>
+        </w:rPr>
+        <w:t>Khi khách hàng có nhu cầu mua xe, khách hàng có thể</w:t>
+      </w:r>
+      <w:r>
+        <w:rPr>
+          <w:noProof/>
+          <w:sz w:val="32"/>
+          <w:szCs w:val="32"/>
+        </w:rPr>
+        <w:t xml:space="preserve"> đến cừa hàng và</w:t>
+      </w:r>
+      <w:r>
+        <w:rPr>
+          <w:noProof/>
+          <w:sz w:val="32"/>
+          <w:szCs w:val="32"/>
+        </w:rPr>
+        <w:t xml:space="preserve"> liên hệ trực tiếp bộ phận bán hàng của cửa hàng</w:t>
+      </w:r>
+      <w:r>
+        <w:rPr>
+          <w:noProof/>
+          <w:sz w:val="32"/>
+          <w:szCs w:val="32"/>
+        </w:rPr>
+        <w:t xml:space="preserve">, </w:t>
+      </w:r>
+      <w:r>
+        <w:rPr>
+          <w:noProof/>
+          <w:sz w:val="32"/>
+          <w:szCs w:val="32"/>
+        </w:rPr>
+        <w:t>để</w:t>
+      </w:r>
+      <w:r>
+        <w:rPr>
+          <w:noProof/>
+          <w:sz w:val="32"/>
+          <w:szCs w:val="32"/>
+        </w:rPr>
+        <w:t xml:space="preserve"> được tư vấn</w:t>
+      </w:r>
+      <w:r>
+        <w:rPr>
+          <w:noProof/>
+          <w:sz w:val="32"/>
+          <w:szCs w:val="32"/>
+        </w:rPr>
+        <w:t xml:space="preserve"> làm thủ tục đăng ký mua xe</w:t>
+      </w:r>
+    </w:p>
+    <w:p>
+      <w:pPr>
+        <w:ind w:left="360"/>
+        <w:jc w:val="both"/>
+        <w:rPr>
+          <w:noProof/>
+          <w:sz w:val="32"/>
+          <w:szCs w:val="32"/>
+        </w:rPr>
+      </w:pPr>
+      <w:r>
+        <w:rPr>
+          <w:noProof/>
+          <w:sz w:val="32"/>
+          <w:szCs w:val="32"/>
+        </w:rPr>
+        <w:t>Nhân viên của cửa hàng sẽ tư vấn cho khách hàng về các sản phẩm xe máy trong cửa hàng, và các tính năng của chúng. Nhân viên sẽ giải đáp những thắc mắc của khách hàng và hướng dẫn khách hàng lựa chọn chiếc xe phù hợp nhất với nhu cầu của họ.</w:t>
+      </w:r>
+    </w:p>
+    <w:p>
+      <w:pPr>
+        <w:ind w:left="360"/>
+        <w:jc w:val="both"/>
+        <w:rPr>
+          <w:noProof/>
+          <w:sz w:val="32"/>
+          <w:szCs w:val="32"/>
+        </w:rPr>
+      </w:pPr>
+      <w:r>
+        <w:rPr>
+          <w:noProof/>
+          <w:sz w:val="32"/>
+          <w:szCs w:val="32"/>
+        </w:rPr>
+        <w:t>Sau khi khách hàng đã lựa chọn xe, nhân viên của cửa hàng sẽ kiểm tra xe máy và đảm bảo rằng nó hoạt động tốt và đáp ứng được các tiêu chuẩn an toàn</w:t>
+      </w:r>
+    </w:p>
+    <w:p>
+      <w:pPr>
+        <w:ind w:left="360"/>
+        <w:jc w:val="both"/>
+        <w:rPr>
+          <w:noProof/>
+          <w:sz w:val="32"/>
+          <w:szCs w:val="32"/>
+        </w:rPr>
+      </w:pPr>
+      <w:r>
+        <w:rPr>
+          <w:noProof/>
+          <w:sz w:val="32"/>
+          <w:szCs w:val="32"/>
+        </w:rPr>
+        <w:lastRenderedPageBreak/>
+        <w:t>Nếu khách hàng đồng ý mua xe, nhân viên của cửa hàng sẽ thỏa thuận với khách hàng về giá cả và các điều khoản mua bán. Sau khi thỏa thuận đạt được, nhân viên của cửa hàng sẽ lập hợp đồng mua bán.</w:t>
+      </w:r>
+    </w:p>
+    <w:p>
+      <w:pPr>
+        <w:ind w:left="360"/>
+        <w:jc w:val="both"/>
+        <w:rPr>
+          <w:noProof/>
+          <w:sz w:val="32"/>
+          <w:szCs w:val="32"/>
+        </w:rPr>
+      </w:pPr>
+      <w:r>
+        <w:rPr>
+          <w:noProof/>
+          <w:sz w:val="32"/>
+          <w:szCs w:val="32"/>
+        </w:rPr>
+        <w:t xml:space="preserve">Khi làm thủ tục đăng ký mua xe thì khách hàng </w:t>
+      </w:r>
+      <w:r>
+        <w:rPr>
+          <w:noProof/>
+          <w:sz w:val="32"/>
+          <w:szCs w:val="32"/>
+        </w:rPr>
+        <w:t>phải khai báo đầy đủ thông tin về mình cũng như những thông tin cần thiết mà nhân viên yêu cầu. Đồng thời khách hàng phải gửi cho bộ phận bán hàng giấy tờ tùy thân của mình như: CMND (còn hạn)</w:t>
+      </w:r>
+      <w:r>
+        <w:rPr>
+          <w:noProof/>
+          <w:sz w:val="32"/>
+          <w:szCs w:val="32"/>
+        </w:rPr>
+        <w:t xml:space="preserve">, … </w:t>
+      </w:r>
+      <w:r>
+        <w:rPr>
+          <w:noProof/>
+          <w:sz w:val="32"/>
+          <w:szCs w:val="32"/>
+        </w:rPr>
+        <w:t xml:space="preserve">Bộ phận bán hàng sẽ giữ lại các giấy tờ và các văn bằng này cho đến khi khách hàng làm xong thủ tục mua xe. </w:t>
+      </w:r>
+      <w:r>
+        <w:rPr>
+          <w:noProof/>
+          <w:sz w:val="32"/>
+          <w:szCs w:val="32"/>
+        </w:rPr>
+        <w:t>Nhân viên s</w:t>
+      </w:r>
+      <w:r>
+        <w:rPr>
+          <w:noProof/>
+          <w:sz w:val="32"/>
+          <w:szCs w:val="32"/>
+        </w:rPr>
+        <w:t>ẽ điền đầy đủ thông tin của khách hàng vào bản hợp đồng, và các thông tin của chiếc xe</w:t>
+      </w:r>
+      <w:r>
+        <w:rPr>
+          <w:noProof/>
+          <w:sz w:val="32"/>
+          <w:szCs w:val="32"/>
+        </w:rPr>
+        <w:t xml:space="preserve"> (có thể có nhiều xe trong bản hợp đồng).</w:t>
+      </w:r>
+      <w:r>
+        <w:rPr>
+          <w:noProof/>
+          <w:sz w:val="32"/>
+          <w:szCs w:val="32"/>
+        </w:rPr>
+        <w:t>Ngoài ra, n</w:t>
+      </w:r>
+      <w:r>
+        <w:rPr>
+          <w:noProof/>
+          <w:sz w:val="32"/>
+          <w:szCs w:val="32"/>
+        </w:rPr>
+        <w:t>hân viên cũng cần điền thông tin của nhân viên vào bản hợp đồng</w:t>
+      </w:r>
+      <w:r>
+        <w:rPr>
+          <w:noProof/>
+          <w:sz w:val="32"/>
+          <w:szCs w:val="32"/>
+        </w:rPr>
+        <w:t>.</w:t>
+      </w:r>
+      <w:r>
+        <w:rPr>
+          <w:noProof/>
+          <w:sz w:val="32"/>
+          <w:szCs w:val="32"/>
+        </w:rPr>
+        <w:t xml:space="preserve"> Sau đó hợp đồng được in và đưa cho khách hàng ký vào đó.</w:t>
+      </w:r>
+    </w:p>
+    <w:p>
+      <w:pPr>
+        <w:ind w:left="360"/>
+        <w:jc w:val="both"/>
+        <w:rPr>
+          <w:noProof/>
+          <w:sz w:val="32"/>
+          <w:szCs w:val="32"/>
+        </w:rPr>
+      </w:pPr>
+      <w:r>
+        <w:rPr>
+          <w:noProof/>
+          <w:sz w:val="32"/>
+          <w:szCs w:val="32"/>
+        </w:rPr>
+        <w:t>Khách hàng sẽ thanh toán cho cửa hàng theo các điều khoản trong hợp đồng mua bán. Sau khi đã thanh toán, nhân viên của cửa hàng sẽ giao xe và trả lại giấy tờ tùy thân cho khách.</w:t>
+      </w:r>
+    </w:p>
+    <w:p>
+      <w:pPr>
+        <w:ind w:left="360"/>
+        <w:jc w:val="both"/>
+        <w:rPr>
+          <w:noProof/>
+          <w:sz w:val="32"/>
+          <w:szCs w:val="32"/>
+        </w:rPr>
+      </w:pPr>
+      <w:r>
+        <w:rPr>
+          <w:noProof/>
+          <w:sz w:val="32"/>
+          <w:szCs w:val="32"/>
+        </w:rPr>
+        <w:t xml:space="preserve">Khi </w:t>
+      </w:r>
+      <w:r>
+        <w:rPr>
+          <w:noProof/>
+          <w:sz w:val="32"/>
+          <w:szCs w:val="32"/>
+        </w:rPr>
+        <w:t>khách hàng cần bảo dưỡng xe định kỳ, hoặc</w:t>
+      </w:r>
+      <w:r>
+        <w:rPr>
+          <w:noProof/>
+          <w:sz w:val="32"/>
+          <w:szCs w:val="32"/>
+        </w:rPr>
+        <w:t xml:space="preserve"> </w:t>
+      </w:r>
+      <w:r>
+        <w:rPr>
+          <w:noProof/>
+          <w:sz w:val="32"/>
+          <w:szCs w:val="32"/>
+        </w:rPr>
+        <w:t>cần</w:t>
+      </w:r>
+      <w:r>
+        <w:rPr>
+          <w:noProof/>
+          <w:sz w:val="32"/>
+          <w:szCs w:val="32"/>
+        </w:rPr>
+        <w:t xml:space="preserve"> bảo hành</w:t>
+      </w:r>
+      <w:r>
+        <w:rPr>
+          <w:noProof/>
+          <w:sz w:val="32"/>
+          <w:szCs w:val="32"/>
+        </w:rPr>
+        <w:t xml:space="preserve"> xe</w:t>
+      </w:r>
+      <w:r>
+        <w:rPr>
+          <w:noProof/>
+          <w:sz w:val="32"/>
+          <w:szCs w:val="32"/>
+        </w:rPr>
+        <w:t>.</w:t>
+      </w:r>
+      <w:r>
+        <w:rPr>
+          <w:noProof/>
+          <w:sz w:val="32"/>
+          <w:szCs w:val="32"/>
+        </w:rPr>
+        <w:t xml:space="preserve"> Khách hàng có thể tới cửa hàng và gặp bộ phận kỹ thuật. </w:t>
+      </w:r>
+      <w:r>
+        <w:rPr>
+          <w:noProof/>
+          <w:sz w:val="32"/>
+          <w:szCs w:val="32"/>
+        </w:rPr>
+        <w:t>Bộ phận kỹ thuật sẽ kiểm tra xe máy xem có đúng xe đã được khách hàng mua tại cửa hàng không, nếu không phải, cần báo cho khách hàng biết xe không mua tại cửa hàng nên cửa hàng ko thể bảo hành bảo dưỡng cho khách.</w:t>
+      </w:r>
+      <w:r>
+        <w:rPr>
+          <w:noProof/>
+          <w:sz w:val="32"/>
+          <w:szCs w:val="32"/>
+        </w:rPr>
+        <w:t xml:space="preserve"> Nếu là xe đã mua tại cửa hàng, nhân viên kỹ thuật cần kiểm tra xe cho khách, xem có lỗi gì không, lỗi do đâu, lỗi thuộc về khách hàng hay thuộc sản phẩm. </w:t>
+      </w:r>
+      <w:r>
+        <w:rPr>
+          <w:noProof/>
+          <w:sz w:val="32"/>
+          <w:szCs w:val="32"/>
+        </w:rPr>
+        <w:t>Sau khi kiểm tra, nhân viên cần báo cho khách hàng tình trạng và lập phiếu bảo hành</w:t>
+      </w:r>
+      <w:r>
+        <w:rPr>
+          <w:noProof/>
+          <w:sz w:val="32"/>
+          <w:szCs w:val="32"/>
+        </w:rPr>
+        <w:t>, bao gồm các thông tin của khách hàng, thông tin nhân viên, chiếc xe, và các linh kiện sửa chữa, thay thế (nếu có)</w:t>
+      </w:r>
+      <w:r>
+        <w:rPr>
+          <w:noProof/>
+          <w:sz w:val="32"/>
+          <w:szCs w:val="32"/>
+        </w:rPr>
+        <w:t>.</w:t>
+      </w:r>
+    </w:p>
+    <w:p>
+      <w:pPr>
+        <w:ind w:left="360"/>
+        <w:jc w:val="both"/>
+        <w:rPr>
+          <w:noProof/>
+          <w:sz w:val="32"/>
+          <w:szCs w:val="32"/>
+        </w:rPr>
+      </w:pPr>
+      <w:r>
+        <w:rPr>
+          <w:noProof/>
+          <w:sz w:val="32"/>
+          <w:szCs w:val="32"/>
+        </w:rPr>
+        <w:t>Sau đó in phiếu bảo hành và giao cho khách hàng để</w:t>
+      </w:r>
+      <w:r>
+        <w:rPr>
+          <w:noProof/>
+          <w:sz w:val="32"/>
+          <w:szCs w:val="32"/>
+        </w:rPr>
+        <w:t xml:space="preserve"> khách xác nhận và thanh toán. Sau khi thanh toán bộ phận kỹ thuật sẽ xem xét và sửa chữa, bảo hành xe cho khách, khi xong thì giao lại xe cho khách hàng.</w:t>
+      </w:r>
+      <w:r>
+        <w:rPr>
+          <w:noProof/>
+          <w:sz w:val="32"/>
+          <w:szCs w:val="32"/>
+        </w:rPr>
+        <w:t xml:space="preserve"> </w:t>
+      </w:r>
+    </w:p>
+    <w:p>
+      <w:pPr>
+        <w:ind w:left="360"/>
+        <w:jc w:val="both"/>
+        <w:rPr>
+          <w:noProof/>
+          <w:sz w:val="32"/>
+          <w:szCs w:val="32"/>
+        </w:rPr>
+      </w:pPr>
+      <w:r>
+        <w:rPr>
+          <w:noProof/>
+          <w:sz w:val="32"/>
+          <w:szCs w:val="32"/>
+        </w:rPr>
+        <w:lastRenderedPageBreak/>
+        <w:t>Cửa hàng có nhiều loại xe, tùy theo loại xe mà giá trung bình và mục tiêu khách hàng nhắm tới khác nhau. Cửa hàng có phần quản lý danh sách nhân viên</w:t>
+      </w:r>
+    </w:p>
+    <w:p>
+      <w:pPr>
+        <w:ind w:left="360"/>
+        <w:jc w:val="both"/>
+        <w:rPr>
+          <w:noProof/>
+          <w:sz w:val="32"/>
+          <w:szCs w:val="32"/>
+        </w:rPr>
+      </w:pPr>
+    </w:p>
+    <w:p>
+      <w:pPr>
+        <w:ind w:left="360"/>
+        <w:jc w:val="both"/>
+        <w:rPr>
+          <w:noProof/>
+          <w:sz w:val="32"/>
+          <w:szCs w:val="32"/>
+        </w:rPr>
+      </w:pPr>
     </w:p>
     <w:sectPr>
       <w:pgSz w:w="12240" w:h="15840"/>

</xml_diff>